<commit_message>
Ajout fichiers pdf du rendu 1
Signed-off-by: TMz74 <thomarod@gmail.com>
</commit_message>
<xml_diff>
--- a/Rendus/Rendu 1/Cahier d'organisation du travail.docx
+++ b/Rendus/Rendu 1/Cahier d'organisation du travail.docx
@@ -1,6 +1,6 @@
 
 <file path=word/document.xml><?xml version="1.0" encoding="utf-8"?>
-<w:document xmlns:wpc="http://schemas.microsoft.com/office/word/2010/wordprocessingCanvas" xmlns:mc="http://schemas.openxmlformats.org/markup-compatibility/2006" xmlns:o="urn:schemas-microsoft-com:office:office" xmlns:r="http://schemas.openxmlformats.org/officeDocument/2006/relationships" xmlns:m="http://schemas.openxmlformats.org/officeDocument/2006/math" xmlns:v="urn:schemas-microsoft-com:vml" xmlns:wp14="http://schemas.microsoft.com/office/word/2010/wordprocessingDrawing" xmlns:wp="http://schemas.openxmlformats.org/drawingml/2006/wordprocessingDrawing" xmlns:w10="urn:schemas-microsoft-com:office:word" xmlns:w="http://schemas.openxmlformats.org/wordprocessingml/2006/main" xmlns:w14="http://schemas.microsoft.com/office/word/2010/wordml" xmlns:w15="http://schemas.microsoft.com/office/word/2012/wordml" xmlns:wpg="http://schemas.microsoft.com/office/word/2010/wordprocessingGroup" xmlns:wpi="http://schemas.microsoft.com/office/word/2010/wordprocessingInk" xmlns:wne="http://schemas.microsoft.com/office/word/2006/wordml" xmlns:wps="http://schemas.microsoft.com/office/word/2010/wordprocessingShape" mc:Ignorable="w14 w15 wp14">
+<w:document xmlns:ve="http://schemas.openxmlformats.org/markup-compatibility/2006" xmlns:o="urn:schemas-microsoft-com:office:office" xmlns:r="http://schemas.openxmlformats.org/officeDocument/2006/relationships" xmlns:m="http://schemas.openxmlformats.org/officeDocument/2006/math" xmlns:v="urn:schemas-microsoft-com:vml" xmlns:wp="http://schemas.openxmlformats.org/drawingml/2006/wordprocessingDrawing" xmlns:w10="urn:schemas-microsoft-com:office:word" xmlns:w="http://schemas.openxmlformats.org/wordprocessingml/2006/main" xmlns:wne="http://schemas.microsoft.com/office/word/2006/wordml">
   <w:body>
     <w:p>
       <w:pPr>
@@ -29,15 +29,7 @@
         <w:t>Objectif :</w:t>
       </w:r>
       <w:r>
-        <w:t xml:space="preserve"> Créer une application permettant de générer des fichiers </w:t>
-      </w:r>
-      <w:proofErr w:type="spellStart"/>
-      <w:r>
-        <w:t>wave</w:t>
-      </w:r>
-      <w:proofErr w:type="spellEnd"/>
-      <w:r>
-        <w:t xml:space="preserve"> contena</w:t>
+        <w:t xml:space="preserve"> Créer une application permettant de générer des fichiers wave contena</w:t>
       </w:r>
       <w:r>
         <w:t>nt des signaux simples (sinus, c</w:t>
@@ -191,10 +183,10 @@
                     </pic:cNvPicPr>
                   </pic:nvPicPr>
                   <pic:blipFill>
-                    <a:blip r:embed="rId7">
+                    <a:blip r:embed="rId8">
                       <a:extLst>
                         <a:ext uri="{28A0092B-C50C-407E-A947-70E740481C1C}">
-                          <a14:useLocalDpi xmlns:a14="http://schemas.microsoft.com/office/drawing/2010/main" val="0"/>
+                          <a14:useLocalDpi xmlns:a14="http://schemas.microsoft.com/office/drawing/2010/main" xmlns:wps="http://schemas.microsoft.com/office/word/2010/wordprocessingShape" xmlns:wpi="http://schemas.microsoft.com/office/word/2010/wordprocessingInk" xmlns:wpg="http://schemas.microsoft.com/office/word/2010/wordprocessingGroup" xmlns:w15="http://schemas.microsoft.com/office/word/2012/wordml" xmlns:w14="http://schemas.microsoft.com/office/word/2010/wordml" xmlns:w="http://schemas.openxmlformats.org/wordprocessingml/2006/main" xmlns:w10="urn:schemas-microsoft-com:office:word" xmlns:wp14="http://schemas.microsoft.com/office/word/2010/wordprocessingDrawing" xmlns:v="urn:schemas-microsoft-com:vml" xmlns:o="urn:schemas-microsoft-com:office:office" xmlns:mc="http://schemas.openxmlformats.org/markup-compatibility/2006" xmlns:wpc="http://schemas.microsoft.com/office/word/2010/wordprocessingCanvas" xmlns="" val="0"/>
                         </a:ext>
                       </a:extLst>
                     </a:blip>
@@ -242,18 +234,13 @@
         <w:t>Répartition des tâches</w:t>
       </w:r>
     </w:p>
-    <w:p>
-      <w:pPr>
-        <w:spacing w:after="0"/>
-      </w:pPr>
-    </w:p>
     <w:tbl>
       <w:tblPr>
         <w:tblStyle w:val="Grillemoyenne3-Accent1"/>
         <w:tblpPr w:leftFromText="141" w:rightFromText="141" w:vertAnchor="text" w:tblpXSpec="center" w:tblpY="1"/>
         <w:tblOverlap w:val="never"/>
         <w:tblW w:w="0" w:type="auto"/>
-        <w:tblLook w:val="04A0" w:firstRow="1" w:lastRow="0" w:firstColumn="1" w:lastColumn="0" w:noHBand="0" w:noVBand="1"/>
+        <w:tblLook w:val="04A0"/>
       </w:tblPr>
       <w:tblGrid>
         <w:gridCol w:w="7054"/>
@@ -261,11 +248,11 @@
       </w:tblGrid>
       <w:tr>
         <w:trPr>
-          <w:cnfStyle w:val="100000000000" w:firstRow="1" w:lastRow="0" w:firstColumn="0" w:lastColumn="0" w:oddVBand="0" w:evenVBand="0" w:oddHBand="0" w:evenHBand="0" w:firstRowFirstColumn="0" w:firstRowLastColumn="0" w:lastRowFirstColumn="0" w:lastRowLastColumn="0"/>
+          <w:cnfStyle w:val="100000000000"/>
         </w:trPr>
         <w:tc>
           <w:tcPr>
-            <w:cnfStyle w:val="001000000000" w:firstRow="0" w:lastRow="0" w:firstColumn="1" w:lastColumn="0" w:oddVBand="0" w:evenVBand="0" w:oddHBand="0" w:evenHBand="0" w:firstRowFirstColumn="0" w:firstRowLastColumn="0" w:lastRowFirstColumn="0" w:lastRowLastColumn="0"/>
+            <w:cnfStyle w:val="001000000000"/>
             <w:tcW w:w="7054" w:type="dxa"/>
           </w:tcPr>
           <w:p>
@@ -284,7 +271,7 @@
           <w:p>
             <w:pPr>
               <w:jc w:val="center"/>
-              <w:cnfStyle w:val="100000000000" w:firstRow="1" w:lastRow="0" w:firstColumn="0" w:lastColumn="0" w:oddVBand="0" w:evenVBand="0" w:oddHBand="0" w:evenHBand="0" w:firstRowFirstColumn="0" w:firstRowLastColumn="0" w:lastRowFirstColumn="0" w:lastRowLastColumn="0"/>
+              <w:cnfStyle w:val="100000000000"/>
               <w:rPr>
                 <w:b w:val="0"/>
               </w:rPr>
@@ -300,11 +287,11 @@
       </w:tr>
       <w:tr>
         <w:trPr>
-          <w:cnfStyle w:val="000000100000" w:firstRow="0" w:lastRow="0" w:firstColumn="0" w:lastColumn="0" w:oddVBand="0" w:evenVBand="0" w:oddHBand="1" w:evenHBand="0" w:firstRowFirstColumn="0" w:firstRowLastColumn="0" w:lastRowFirstColumn="0" w:lastRowLastColumn="0"/>
+          <w:cnfStyle w:val="000000100000"/>
         </w:trPr>
         <w:tc>
           <w:tcPr>
-            <w:cnfStyle w:val="001000000000" w:firstRow="0" w:lastRow="0" w:firstColumn="1" w:lastColumn="0" w:oddVBand="0" w:evenVBand="0" w:oddHBand="0" w:evenHBand="0" w:firstRowFirstColumn="0" w:firstRowLastColumn="0" w:lastRowFirstColumn="0" w:lastRowLastColumn="0"/>
+            <w:cnfStyle w:val="001000000000"/>
             <w:tcW w:w="7054" w:type="dxa"/>
           </w:tcPr>
           <w:p>
@@ -319,7 +306,7 @@
           </w:tcPr>
           <w:p>
             <w:pPr>
-              <w:cnfStyle w:val="000000100000" w:firstRow="0" w:lastRow="0" w:firstColumn="0" w:lastColumn="0" w:oddVBand="0" w:evenVBand="0" w:oddHBand="1" w:evenHBand="0" w:firstRowFirstColumn="0" w:firstRowLastColumn="0" w:lastRowFirstColumn="0" w:lastRowLastColumn="0"/>
+              <w:cnfStyle w:val="000000100000"/>
             </w:pPr>
             <w:r>
               <w:t>Étudiant A</w:t>
@@ -333,7 +320,7 @@
       <w:tr>
         <w:tc>
           <w:tcPr>
-            <w:cnfStyle w:val="001000000000" w:firstRow="0" w:lastRow="0" w:firstColumn="1" w:lastColumn="0" w:oddVBand="0" w:evenVBand="0" w:oddHBand="0" w:evenHBand="0" w:firstRowFirstColumn="0" w:firstRowLastColumn="0" w:lastRowFirstColumn="0" w:lastRowLastColumn="0"/>
+            <w:cnfStyle w:val="001000000000"/>
             <w:tcW w:w="7054" w:type="dxa"/>
           </w:tcPr>
           <w:p>
@@ -348,7 +335,7 @@
           </w:tcPr>
           <w:p>
             <w:pPr>
-              <w:cnfStyle w:val="000000000000" w:firstRow="0" w:lastRow="0" w:firstColumn="0" w:lastColumn="0" w:oddVBand="0" w:evenVBand="0" w:oddHBand="0" w:evenHBand="0" w:firstRowFirstColumn="0" w:firstRowLastColumn="0" w:lastRowFirstColumn="0" w:lastRowLastColumn="0"/>
+              <w:cnfStyle w:val="000000000000"/>
             </w:pPr>
             <w:r>
               <w:t>Étudiant B</w:t>
@@ -358,11 +345,11 @@
       </w:tr>
       <w:tr>
         <w:trPr>
-          <w:cnfStyle w:val="000000100000" w:firstRow="0" w:lastRow="0" w:firstColumn="0" w:lastColumn="0" w:oddVBand="0" w:evenVBand="0" w:oddHBand="1" w:evenHBand="0" w:firstRowFirstColumn="0" w:firstRowLastColumn="0" w:lastRowFirstColumn="0" w:lastRowLastColumn="0"/>
+          <w:cnfStyle w:val="000000100000"/>
         </w:trPr>
         <w:tc>
           <w:tcPr>
-            <w:cnfStyle w:val="001000000000" w:firstRow="0" w:lastRow="0" w:firstColumn="1" w:lastColumn="0" w:oddVBand="0" w:evenVBand="0" w:oddHBand="0" w:evenHBand="0" w:firstRowFirstColumn="0" w:firstRowLastColumn="0" w:lastRowFirstColumn="0" w:lastRowLastColumn="0"/>
+            <w:cnfStyle w:val="001000000000"/>
             <w:tcW w:w="7054" w:type="dxa"/>
           </w:tcPr>
           <w:p>
@@ -377,7 +364,7 @@
           </w:tcPr>
           <w:p>
             <w:pPr>
-              <w:cnfStyle w:val="000000100000" w:firstRow="0" w:lastRow="0" w:firstColumn="0" w:lastColumn="0" w:oddVBand="0" w:evenVBand="0" w:oddHBand="1" w:evenHBand="0" w:firstRowFirstColumn="0" w:firstRowLastColumn="0" w:lastRowFirstColumn="0" w:lastRowLastColumn="0"/>
+              <w:cnfStyle w:val="000000100000"/>
             </w:pPr>
             <w:r>
               <w:t>Étudiant C</w:t>
@@ -388,7 +375,7 @@
       <w:tr>
         <w:tc>
           <w:tcPr>
-            <w:cnfStyle w:val="001000000000" w:firstRow="0" w:lastRow="0" w:firstColumn="1" w:lastColumn="0" w:oddVBand="0" w:evenVBand="0" w:oddHBand="0" w:evenHBand="0" w:firstRowFirstColumn="0" w:firstRowLastColumn="0" w:lastRowFirstColumn="0" w:lastRowLastColumn="0"/>
+            <w:cnfStyle w:val="001000000000"/>
             <w:tcW w:w="7054" w:type="dxa"/>
           </w:tcPr>
           <w:p>
@@ -403,7 +390,7 @@
           </w:tcPr>
           <w:p>
             <w:pPr>
-              <w:cnfStyle w:val="000000000000" w:firstRow="0" w:lastRow="0" w:firstColumn="0" w:lastColumn="0" w:oddVBand="0" w:evenVBand="0" w:oddHBand="0" w:evenHBand="0" w:firstRowFirstColumn="0" w:firstRowLastColumn="0" w:lastRowFirstColumn="0" w:lastRowLastColumn="0"/>
+              <w:cnfStyle w:val="000000000000"/>
             </w:pPr>
             <w:r>
               <w:t>Étudiant D</w:t>
@@ -413,11 +400,11 @@
       </w:tr>
       <w:tr>
         <w:trPr>
-          <w:cnfStyle w:val="000000100000" w:firstRow="0" w:lastRow="0" w:firstColumn="0" w:lastColumn="0" w:oddVBand="0" w:evenVBand="0" w:oddHBand="1" w:evenHBand="0" w:firstRowFirstColumn="0" w:firstRowLastColumn="0" w:lastRowFirstColumn="0" w:lastRowLastColumn="0"/>
+          <w:cnfStyle w:val="000000100000"/>
         </w:trPr>
         <w:tc>
           <w:tcPr>
-            <w:cnfStyle w:val="001000000000" w:firstRow="0" w:lastRow="0" w:firstColumn="1" w:lastColumn="0" w:oddVBand="0" w:evenVBand="0" w:oddHBand="0" w:evenHBand="0" w:firstRowFirstColumn="0" w:firstRowLastColumn="0" w:lastRowFirstColumn="0" w:lastRowLastColumn="0"/>
+            <w:cnfStyle w:val="001000000000"/>
             <w:tcW w:w="7054" w:type="dxa"/>
           </w:tcPr>
           <w:p>
@@ -432,7 +419,7 @@
           </w:tcPr>
           <w:p>
             <w:pPr>
-              <w:cnfStyle w:val="000000100000" w:firstRow="0" w:lastRow="0" w:firstColumn="0" w:lastColumn="0" w:oddVBand="0" w:evenVBand="0" w:oddHBand="1" w:evenHBand="0" w:firstRowFirstColumn="0" w:firstRowLastColumn="0" w:lastRowFirstColumn="0" w:lastRowLastColumn="0"/>
+              <w:cnfStyle w:val="000000100000"/>
             </w:pPr>
             <w:r>
               <w:t>Étudiant A</w:t>
@@ -443,7 +430,7 @@
       <w:tr>
         <w:tc>
           <w:tcPr>
-            <w:cnfStyle w:val="001000000000" w:firstRow="0" w:lastRow="0" w:firstColumn="1" w:lastColumn="0" w:oddVBand="0" w:evenVBand="0" w:oddHBand="0" w:evenHBand="0" w:firstRowFirstColumn="0" w:firstRowLastColumn="0" w:lastRowFirstColumn="0" w:lastRowLastColumn="0"/>
+            <w:cnfStyle w:val="001000000000"/>
             <w:tcW w:w="7054" w:type="dxa"/>
           </w:tcPr>
           <w:p>
@@ -458,7 +445,7 @@
           </w:tcPr>
           <w:p>
             <w:pPr>
-              <w:cnfStyle w:val="000000000000" w:firstRow="0" w:lastRow="0" w:firstColumn="0" w:lastColumn="0" w:oddVBand="0" w:evenVBand="0" w:oddHBand="0" w:evenHBand="0" w:firstRowFirstColumn="0" w:firstRowLastColumn="0" w:lastRowFirstColumn="0" w:lastRowLastColumn="0"/>
+              <w:cnfStyle w:val="000000000000"/>
             </w:pPr>
             <w:r>
               <w:t>Étudiant A, B, C, D</w:t>
@@ -468,11 +455,11 @@
       </w:tr>
       <w:tr>
         <w:trPr>
-          <w:cnfStyle w:val="000000100000" w:firstRow="0" w:lastRow="0" w:firstColumn="0" w:lastColumn="0" w:oddVBand="0" w:evenVBand="0" w:oddHBand="1" w:evenHBand="0" w:firstRowFirstColumn="0" w:firstRowLastColumn="0" w:lastRowFirstColumn="0" w:lastRowLastColumn="0"/>
+          <w:cnfStyle w:val="000000100000"/>
         </w:trPr>
         <w:tc>
           <w:tcPr>
-            <w:cnfStyle w:val="001000000000" w:firstRow="0" w:lastRow="0" w:firstColumn="1" w:lastColumn="0" w:oddVBand="0" w:evenVBand="0" w:oddHBand="0" w:evenHBand="0" w:firstRowFirstColumn="0" w:firstRowLastColumn="0" w:lastRowFirstColumn="0" w:lastRowLastColumn="0"/>
+            <w:cnfStyle w:val="001000000000"/>
             <w:tcW w:w="7054" w:type="dxa"/>
           </w:tcPr>
           <w:p>
@@ -487,7 +474,7 @@
           </w:tcPr>
           <w:p>
             <w:pPr>
-              <w:cnfStyle w:val="000000100000" w:firstRow="0" w:lastRow="0" w:firstColumn="0" w:lastColumn="0" w:oddVBand="0" w:evenVBand="0" w:oddHBand="1" w:evenHBand="0" w:firstRowFirstColumn="0" w:firstRowLastColumn="0" w:lastRowFirstColumn="0" w:lastRowLastColumn="0"/>
+              <w:cnfStyle w:val="000000100000"/>
             </w:pPr>
             <w:r>
               <w:t>Étudiant A, B, C, D</w:t>
@@ -498,7 +485,7 @@
       <w:tr>
         <w:tc>
           <w:tcPr>
-            <w:cnfStyle w:val="001000000000" w:firstRow="0" w:lastRow="0" w:firstColumn="1" w:lastColumn="0" w:oddVBand="0" w:evenVBand="0" w:oddHBand="0" w:evenHBand="0" w:firstRowFirstColumn="0" w:firstRowLastColumn="0" w:lastRowFirstColumn="0" w:lastRowLastColumn="0"/>
+            <w:cnfStyle w:val="001000000000"/>
             <w:tcW w:w="7054" w:type="dxa"/>
           </w:tcPr>
           <w:p>
@@ -513,7 +500,7 @@
           </w:tcPr>
           <w:p>
             <w:pPr>
-              <w:cnfStyle w:val="000000000000" w:firstRow="0" w:lastRow="0" w:firstColumn="0" w:lastColumn="0" w:oddVBand="0" w:evenVBand="0" w:oddHBand="0" w:evenHBand="0" w:firstRowFirstColumn="0" w:firstRowLastColumn="0" w:lastRowFirstColumn="0" w:lastRowLastColumn="0"/>
+              <w:cnfStyle w:val="000000000000"/>
             </w:pPr>
             <w:r>
               <w:t>Étudiant A, B, C, D</w:t>
@@ -523,11 +510,11 @@
       </w:tr>
       <w:tr>
         <w:trPr>
-          <w:cnfStyle w:val="000000100000" w:firstRow="0" w:lastRow="0" w:firstColumn="0" w:lastColumn="0" w:oddVBand="0" w:evenVBand="0" w:oddHBand="1" w:evenHBand="0" w:firstRowFirstColumn="0" w:firstRowLastColumn="0" w:lastRowFirstColumn="0" w:lastRowLastColumn="0"/>
+          <w:cnfStyle w:val="000000100000"/>
         </w:trPr>
         <w:tc>
           <w:tcPr>
-            <w:cnfStyle w:val="001000000000" w:firstRow="0" w:lastRow="0" w:firstColumn="1" w:lastColumn="0" w:oddVBand="0" w:evenVBand="0" w:oddHBand="0" w:evenHBand="0" w:firstRowFirstColumn="0" w:firstRowLastColumn="0" w:lastRowFirstColumn="0" w:lastRowLastColumn="0"/>
+            <w:cnfStyle w:val="001000000000"/>
             <w:tcW w:w="7054" w:type="dxa"/>
           </w:tcPr>
           <w:p>
@@ -542,7 +529,7 @@
           </w:tcPr>
           <w:p>
             <w:pPr>
-              <w:cnfStyle w:val="000000100000" w:firstRow="0" w:lastRow="0" w:firstColumn="0" w:lastColumn="0" w:oddVBand="0" w:evenVBand="0" w:oddHBand="1" w:evenHBand="0" w:firstRowFirstColumn="0" w:firstRowLastColumn="0" w:lastRowFirstColumn="0" w:lastRowLastColumn="0"/>
+              <w:cnfStyle w:val="000000100000"/>
             </w:pPr>
             <w:r>
               <w:t>Étudiant A, B, C, D</w:t>
@@ -553,7 +540,7 @@
       <w:tr>
         <w:tc>
           <w:tcPr>
-            <w:cnfStyle w:val="001000000000" w:firstRow="0" w:lastRow="0" w:firstColumn="1" w:lastColumn="0" w:oddVBand="0" w:evenVBand="0" w:oddHBand="0" w:evenHBand="0" w:firstRowFirstColumn="0" w:firstRowLastColumn="0" w:lastRowFirstColumn="0" w:lastRowLastColumn="0"/>
+            <w:cnfStyle w:val="001000000000"/>
             <w:tcW w:w="7054" w:type="dxa"/>
           </w:tcPr>
           <w:p>
@@ -568,7 +555,7 @@
           </w:tcPr>
           <w:p>
             <w:pPr>
-              <w:cnfStyle w:val="000000000000" w:firstRow="0" w:lastRow="0" w:firstColumn="0" w:lastColumn="0" w:oddVBand="0" w:evenVBand="0" w:oddHBand="0" w:evenHBand="0" w:firstRowFirstColumn="0" w:firstRowLastColumn="0" w:lastRowFirstColumn="0" w:lastRowLastColumn="0"/>
+              <w:cnfStyle w:val="000000000000"/>
             </w:pPr>
             <w:r>
               <w:t>Étudiant A, B, C, D</w:t>
@@ -578,11 +565,11 @@
       </w:tr>
       <w:tr>
         <w:trPr>
-          <w:cnfStyle w:val="000000100000" w:firstRow="0" w:lastRow="0" w:firstColumn="0" w:lastColumn="0" w:oddVBand="0" w:evenVBand="0" w:oddHBand="1" w:evenHBand="0" w:firstRowFirstColumn="0" w:firstRowLastColumn="0" w:lastRowFirstColumn="0" w:lastRowLastColumn="0"/>
+          <w:cnfStyle w:val="000000100000"/>
         </w:trPr>
         <w:tc>
           <w:tcPr>
-            <w:cnfStyle w:val="001000000000" w:firstRow="0" w:lastRow="0" w:firstColumn="1" w:lastColumn="0" w:oddVBand="0" w:evenVBand="0" w:oddHBand="0" w:evenHBand="0" w:firstRowFirstColumn="0" w:firstRowLastColumn="0" w:lastRowFirstColumn="0" w:lastRowLastColumn="0"/>
+            <w:cnfStyle w:val="001000000000"/>
             <w:tcW w:w="7054" w:type="dxa"/>
           </w:tcPr>
           <w:p>
@@ -597,7 +584,7 @@
           </w:tcPr>
           <w:p>
             <w:pPr>
-              <w:cnfStyle w:val="000000100000" w:firstRow="0" w:lastRow="0" w:firstColumn="0" w:lastColumn="0" w:oddVBand="0" w:evenVBand="0" w:oddHBand="1" w:evenHBand="0" w:firstRowFirstColumn="0" w:firstRowLastColumn="0" w:lastRowFirstColumn="0" w:lastRowLastColumn="0"/>
+              <w:cnfStyle w:val="000000100000"/>
             </w:pPr>
             <w:r>
               <w:t>Étudiant A, B, C, D</w:t>
@@ -608,7 +595,7 @@
       <w:tr>
         <w:tc>
           <w:tcPr>
-            <w:cnfStyle w:val="001000000000" w:firstRow="0" w:lastRow="0" w:firstColumn="1" w:lastColumn="0" w:oddVBand="0" w:evenVBand="0" w:oddHBand="0" w:evenHBand="0" w:firstRowFirstColumn="0" w:firstRowLastColumn="0" w:lastRowFirstColumn="0" w:lastRowLastColumn="0"/>
+            <w:cnfStyle w:val="001000000000"/>
             <w:tcW w:w="7054" w:type="dxa"/>
           </w:tcPr>
           <w:p>
@@ -623,7 +610,7 @@
           </w:tcPr>
           <w:p>
             <w:pPr>
-              <w:cnfStyle w:val="000000000000" w:firstRow="0" w:lastRow="0" w:firstColumn="0" w:lastColumn="0" w:oddVBand="0" w:evenVBand="0" w:oddHBand="0" w:evenHBand="0" w:firstRowFirstColumn="0" w:firstRowLastColumn="0" w:lastRowFirstColumn="0" w:lastRowLastColumn="0"/>
+              <w:cnfStyle w:val="000000000000"/>
             </w:pPr>
             <w:r>
               <w:t>Étudiant D</w:t>
@@ -645,18 +632,16 @@
     <w:p/>
     <w:p>
       <w:pPr>
-        <w:pStyle w:val="Titre2"/>
-      </w:pPr>
-      <w:r>
-        <w:t>Système de travail collaboratif et méthode de validation interne des contributions</w:t>
-      </w:r>
+        <w:spacing w:after="0"/>
+      </w:pPr>
     </w:p>
     <w:p>
       <w:pPr>
-        <w:jc w:val="both"/>
-      </w:pPr>
-      <w:r>
-        <w:t>Il est nécessaire de mettre en place un gestionnaire de version afin de pallier à l’éloignement géographique des différents membres constitutif de l’équipe projet. Nous avons donc mis en place un dépôt Git, afin de fournir un espace de travail collaboratif et évolutif.</w:t>
+        <w:pStyle w:val="Titre2"/>
+        <w:spacing w:before="0"/>
+      </w:pPr>
+      <w:r>
+        <w:t>Système de travail collaboratif et méthode de validation interne des contributions</w:t>
       </w:r>
     </w:p>
     <w:p>
@@ -664,18 +649,18 @@
         <w:jc w:val="both"/>
       </w:pPr>
       <w:r>
+        <w:t>Il est nécessaire de mettre en place un gestionnaire de version afin de pallier à l’éloignement géographique des différents membres constitutif de l’équipe projet. Nous avons donc mis en place un dépôt Git, afin de fournir un espace de travail collaboratif et évolutif.</w:t>
+      </w:r>
+    </w:p>
+    <w:p>
+      <w:pPr>
+        <w:jc w:val="both"/>
+      </w:pPr>
+      <w:r>
         <w:t xml:space="preserve">Le choix de Git s’est fait par sa simplicité d’utilisation et </w:t>
       </w:r>
       <w:r>
-        <w:t xml:space="preserve">son interface conviviale via </w:t>
-      </w:r>
-      <w:proofErr w:type="spellStart"/>
-      <w:r>
-        <w:t>TortoiseGit</w:t>
-      </w:r>
-      <w:proofErr w:type="spellEnd"/>
-      <w:r>
-        <w:t>. Chaque membre dispose d’un accès au serveur de gestion de versions sur Git Hub et peut ainsi apporter sa contribution au projet.</w:t>
+        <w:t>son interface conviviale via TortoiseGit. Chaque membre dispose d’un accès au serveur de gestion de versions sur Git Hub et peut ainsi apporter sa contribution au projet.</w:t>
       </w:r>
     </w:p>
     <w:p>
@@ -686,152 +671,51 @@
         <w:rPr>
           <w:noProof/>
         </w:rPr>
-        <mc:AlternateContent>
-          <mc:Choice Requires="wps">
-            <w:drawing>
-              <wp:anchor distT="0" distB="0" distL="114300" distR="114300" simplePos="0" relativeHeight="251660288" behindDoc="1" locked="0" layoutInCell="1" allowOverlap="1" wp14:anchorId="5BD101E8" wp14:editId="7C42F86B">
-                <wp:simplePos x="0" y="0"/>
-                <wp:positionH relativeFrom="margin">
-                  <wp:align>center</wp:align>
-                </wp:positionH>
-                <wp:positionV relativeFrom="paragraph">
-                  <wp:posOffset>3958192</wp:posOffset>
-                </wp:positionV>
-                <wp:extent cx="1650365" cy="290195"/>
-                <wp:effectExtent l="0" t="0" r="6985" b="0"/>
-                <wp:wrapTight wrapText="bothSides">
-                  <wp:wrapPolygon edited="0">
-                    <wp:start x="0" y="0"/>
-                    <wp:lineTo x="0" y="19851"/>
-                    <wp:lineTo x="21442" y="19851"/>
-                    <wp:lineTo x="21442" y="0"/>
-                    <wp:lineTo x="0" y="0"/>
-                  </wp:wrapPolygon>
-                </wp:wrapTight>
-                <wp:docPr id="40" name="Zone de texte 40"/>
-                <wp:cNvGraphicFramePr/>
-                <a:graphic xmlns:a="http://schemas.openxmlformats.org/drawingml/2006/main">
-                  <a:graphicData uri="http://schemas.microsoft.com/office/word/2010/wordprocessingShape">
-                    <wps:wsp>
-                      <wps:cNvSpPr txBox="1"/>
-                      <wps:spPr>
-                        <a:xfrm>
-                          <a:off x="0" y="0"/>
-                          <a:ext cx="1650365" cy="290195"/>
-                        </a:xfrm>
-                        <a:prstGeom prst="rect">
-                          <a:avLst/>
-                        </a:prstGeom>
-                        <a:solidFill>
-                          <a:prstClr val="white"/>
-                        </a:solidFill>
-                        <a:ln>
-                          <a:noFill/>
-                        </a:ln>
-                        <a:effectLst/>
-                      </wps:spPr>
-                      <wps:txbx>
-                        <w:txbxContent>
-                          <w:p>
-                            <w:pPr>
-                              <w:pStyle w:val="Lgende"/>
-                              <w:rPr>
-                                <w:noProof/>
-                              </w:rPr>
-                            </w:pPr>
-                            <w:r>
-                              <w:t xml:space="preserve">Figure </w:t>
-                            </w:r>
-                            <w:r>
-                              <w:fldChar w:fldCharType="begin"/>
-                            </w:r>
-                            <w:r>
-                              <w:instrText xml:space="preserve"> SEQ Figure \* ARABIC </w:instrText>
-                            </w:r>
-                            <w:r>
-                              <w:fldChar w:fldCharType="separate"/>
-                            </w:r>
-                            <w:r>
-                              <w:rPr>
-                                <w:noProof/>
-                              </w:rPr>
-                              <w:t>1</w:t>
-                            </w:r>
-                            <w:r>
-                              <w:fldChar w:fldCharType="end"/>
-                            </w:r>
-                            <w:r>
-                              <w:t xml:space="preserve"> - Fonctionnement de Git</w:t>
-                            </w:r>
-                          </w:p>
-                        </w:txbxContent>
-                      </wps:txbx>
-                      <wps:bodyPr rot="0" spcFirstLastPara="0" vertOverflow="overflow" horzOverflow="overflow" vert="horz" wrap="square" lIns="0" tIns="0" rIns="0" bIns="0" numCol="1" spcCol="0" rtlCol="0" fromWordArt="0" anchor="t" anchorCtr="0" forceAA="0" compatLnSpc="1">
-                        <a:prstTxWarp prst="textNoShape">
-                          <a:avLst/>
-                        </a:prstTxWarp>
-                        <a:noAutofit/>
-                      </wps:bodyPr>
-                    </wps:wsp>
-                  </a:graphicData>
-                </a:graphic>
-                <wp14:sizeRelH relativeFrom="margin">
-                  <wp14:pctWidth>0</wp14:pctWidth>
-                </wp14:sizeRelH>
-                <wp14:sizeRelV relativeFrom="margin">
-                  <wp14:pctHeight>0</wp14:pctHeight>
-                </wp14:sizeRelV>
-              </wp:anchor>
-            </w:drawing>
-          </mc:Choice>
-          <mc:Fallback>
-            <w:pict>
-              <v:shapetype w14:anchorId="5BD101E8" id="_x0000_t202" coordsize="21600,21600" o:spt="202" path="m,l,21600r21600,l21600,xe">
-                <v:stroke joinstyle="miter"/>
-                <v:path gradientshapeok="t" o:connecttype="rect"/>
-              </v:shapetype>
-              <v:shape id="Zone de texte 40" o:spid="_x0000_s1026" type="#_x0000_t202" style="position:absolute;left:0;text-align:left;margin-left:0;margin-top:311.65pt;width:129.95pt;height:22.85pt;z-index:-251656192;visibility:visible;mso-wrap-style:square;mso-width-percent:0;mso-height-percent:0;mso-wrap-distance-left:9pt;mso-wrap-distance-top:0;mso-wrap-distance-right:9pt;mso-wrap-distance-bottom:0;mso-position-horizontal:center;mso-position-horizontal-relative:margin;mso-position-vertical:absolute;mso-position-vertical-relative:text;mso-width-percent:0;mso-height-percent:0;mso-width-relative:margin;mso-height-relative:margin;v-text-anchor:top" o:gfxdata="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" stroked="f">
-                <v:textbox inset="0,0,0,0">
-                  <w:txbxContent>
-                    <w:p>
-                      <w:pPr>
-                        <w:pStyle w:val="Lgende"/>
-                        <w:rPr>
-                          <w:noProof/>
-                        </w:rPr>
-                      </w:pPr>
-                      <w:r>
-                        <w:t xml:space="preserve">Figure </w:t>
-                      </w:r>
-                      <w:r>
-                        <w:fldChar w:fldCharType="begin"/>
-                      </w:r>
-                      <w:r>
-                        <w:instrText xml:space="preserve"> SEQ Figure \* ARABIC </w:instrText>
-                      </w:r>
-                      <w:r>
-                        <w:fldChar w:fldCharType="separate"/>
-                      </w:r>
-                      <w:r>
-                        <w:rPr>
-                          <w:noProof/>
-                        </w:rPr>
-                        <w:t>1</w:t>
-                      </w:r>
-                      <w:r>
-                        <w:fldChar w:fldCharType="end"/>
-                      </w:r>
-                      <w:r>
-                        <w:t xml:space="preserve"> - Fonctionnement de Git</w:t>
-                      </w:r>
-                    </w:p>
-                  </w:txbxContent>
-                </v:textbox>
-                <w10:wrap type="tight" anchorx="margin"/>
-              </v:shape>
-            </w:pict>
-          </mc:Fallback>
-        </mc:AlternateContent>
+        <w:pict>
+          <v:shapetype id="_x0000_t202" coordsize="21600,21600" o:spt="202" path="m,l,21600r21600,l21600,xe">
+            <v:stroke joinstyle="miter"/>
+            <v:path gradientshapeok="t" o:connecttype="rect"/>
+          </v:shapetype>
+          <v:shape id="Zone de texte 40" o:spid="_x0000_s1026" type="#_x0000_t202" style="position:absolute;left:0;text-align:left;margin-left:0;margin-top:311.65pt;width:129.95pt;height:22.85pt;z-index:-251658240;visibility:visible;mso-position-horizontal:center;mso-position-horizontal-relative:margin;mso-width-relative:margin;mso-height-relative:margin" wrapcoords="-125 0 -125 20880 21600 20880 21600 0 -125 0" o:gfxdata="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" stroked="f">
+            <v:textbox inset="0,0,0,0">
+              <w:txbxContent>
+                <w:p>
+                  <w:pPr>
+                    <w:pStyle w:val="Lgende"/>
+                    <w:rPr>
+                      <w:noProof/>
+                    </w:rPr>
+                  </w:pPr>
+                  <w:r>
+                    <w:t xml:space="preserve">Figure </w:t>
+                  </w:r>
+                  <w:r>
+                    <w:fldChar w:fldCharType="begin"/>
+                  </w:r>
+                  <w:r>
+                    <w:instrText xml:space="preserve"> SEQ Figure \* ARABIC </w:instrText>
+                  </w:r>
+                  <w:r>
+                    <w:fldChar w:fldCharType="separate"/>
+                  </w:r>
+                  <w:r>
+                    <w:rPr>
+                      <w:noProof/>
+                    </w:rPr>
+                    <w:t>1</w:t>
+                  </w:r>
+                  <w:r>
+                    <w:fldChar w:fldCharType="end"/>
+                  </w:r>
+                  <w:r>
+                    <w:t xml:space="preserve"> - Fonctionnement de Git</w:t>
+                  </w:r>
+                </w:p>
+              </w:txbxContent>
+            </v:textbox>
+            <w10:wrap type="tight" anchorx="margin"/>
+          </v:shape>
+        </w:pict>
       </w:r>
       <w:r>
         <w:rPr>
@@ -839,7 +723,7 @@
           <w:lang w:eastAsia="fr-FR"/>
         </w:rPr>
         <w:drawing>
-          <wp:anchor distT="0" distB="0" distL="114300" distR="114300" simplePos="0" relativeHeight="251658240" behindDoc="1" locked="0" layoutInCell="1" allowOverlap="1" wp14:anchorId="02EC919B" wp14:editId="489A910B">
+          <wp:anchor distT="0" distB="0" distL="114300" distR="114300" simplePos="0" relativeHeight="251657216" behindDoc="1" locked="0" layoutInCell="1" allowOverlap="1">
             <wp:simplePos x="0" y="0"/>
             <wp:positionH relativeFrom="margin">
               <wp:align>center</wp:align>
@@ -879,10 +763,10 @@
                     </pic:cNvPicPr>
                   </pic:nvPicPr>
                   <pic:blipFill>
-                    <a:blip r:embed="rId8">
+                    <a:blip r:embed="rId9">
                       <a:extLst>
                         <a:ext uri="{28A0092B-C50C-407E-A947-70E740481C1C}">
-                          <a14:useLocalDpi xmlns:a14="http://schemas.microsoft.com/office/drawing/2010/main" val="0"/>
+                          <a14:useLocalDpi xmlns:a14="http://schemas.microsoft.com/office/drawing/2010/main" xmlns:wps="http://schemas.microsoft.com/office/word/2010/wordprocessingShape" xmlns:wpi="http://schemas.microsoft.com/office/word/2010/wordprocessingInk" xmlns:wpg="http://schemas.microsoft.com/office/word/2010/wordprocessingGroup" xmlns:w15="http://schemas.microsoft.com/office/word/2012/wordml" xmlns:w14="http://schemas.microsoft.com/office/word/2010/wordml" xmlns:w="http://schemas.openxmlformats.org/wordprocessingml/2006/main" xmlns:w10="urn:schemas-microsoft-com:office:word" xmlns:wp14="http://schemas.microsoft.com/office/word/2010/wordprocessingDrawing" xmlns:v="urn:schemas-microsoft-com:vml" xmlns:o="urn:schemas-microsoft-com:office:office" xmlns:mc="http://schemas.openxmlformats.org/markup-compatibility/2006" xmlns:wpc="http://schemas.microsoft.com/office/word/2010/wordprocessingCanvas" xmlns="" val="0"/>
                         </a:ext>
                       </a:extLst>
                     </a:blip>
@@ -913,12 +797,6 @@
                 </pic:pic>
               </a:graphicData>
             </a:graphic>
-            <wp14:sizeRelH relativeFrom="margin">
-              <wp14:pctWidth>0</wp14:pctWidth>
-            </wp14:sizeRelH>
-            <wp14:sizeRelV relativeFrom="margin">
-              <wp14:pctHeight>0</wp14:pctHeight>
-            </wp14:sizeRelV>
           </wp:anchor>
         </w:drawing>
       </w:r>
@@ -929,8 +807,8 @@
       <w:bookmarkEnd w:id="0"/>
     </w:p>
     <w:sectPr>
-      <w:headerReference w:type="default" r:id="rId9"/>
-      <w:footerReference w:type="default" r:id="rId10"/>
+      <w:headerReference w:type="default" r:id="rId10"/>
+      <w:footerReference w:type="default" r:id="rId11"/>
       <w:pgSz w:w="11906" w:h="16838"/>
       <w:pgMar w:top="720" w:right="720" w:bottom="720" w:left="720" w:header="708" w:footer="708" w:gutter="0"/>
       <w:cols w:space="708"/>
@@ -941,8 +819,8 @@
 </file>
 
 <file path=word/endnotes.xml><?xml version="1.0" encoding="utf-8"?>
-<w:endnotes xmlns:wpc="http://schemas.microsoft.com/office/word/2010/wordprocessingCanvas" xmlns:mc="http://schemas.openxmlformats.org/markup-compatibility/2006" xmlns:o="urn:schemas-microsoft-com:office:office" xmlns:r="http://schemas.openxmlformats.org/officeDocument/2006/relationships" xmlns:m="http://schemas.openxmlformats.org/officeDocument/2006/math" xmlns:v="urn:schemas-microsoft-com:vml" xmlns:wp14="http://schemas.microsoft.com/office/word/2010/wordprocessingDrawing" xmlns:wp="http://schemas.openxmlformats.org/drawingml/2006/wordprocessingDrawing" xmlns:w10="urn:schemas-microsoft-com:office:word" xmlns:w="http://schemas.openxmlformats.org/wordprocessingml/2006/main" xmlns:w14="http://schemas.microsoft.com/office/word/2010/wordml" xmlns:w15="http://schemas.microsoft.com/office/word/2012/wordml" xmlns:wpg="http://schemas.microsoft.com/office/word/2010/wordprocessingGroup" xmlns:wpi="http://schemas.microsoft.com/office/word/2010/wordprocessingInk" xmlns:wne="http://schemas.microsoft.com/office/word/2006/wordml" xmlns:wps="http://schemas.microsoft.com/office/word/2010/wordprocessingShape" mc:Ignorable="w14 w15 wp14">
-  <w:endnote w:type="separator" w:id="-1">
+<w:endnotes xmlns:ve="http://schemas.openxmlformats.org/markup-compatibility/2006" xmlns:o="urn:schemas-microsoft-com:office:office" xmlns:r="http://schemas.openxmlformats.org/officeDocument/2006/relationships" xmlns:m="http://schemas.openxmlformats.org/officeDocument/2006/math" xmlns:v="urn:schemas-microsoft-com:vml" xmlns:wp="http://schemas.openxmlformats.org/drawingml/2006/wordprocessingDrawing" xmlns:w10="urn:schemas-microsoft-com:office:word" xmlns:w="http://schemas.openxmlformats.org/wordprocessingml/2006/main" xmlns:wne="http://schemas.microsoft.com/office/word/2006/wordml">
+  <w:endnote w:type="separator" w:id="0">
     <w:p>
       <w:pPr>
         <w:spacing w:after="0" w:line="240" w:lineRule="auto"/>
@@ -952,7 +830,7 @@
       </w:r>
     </w:p>
   </w:endnote>
-  <w:endnote w:type="continuationSeparator" w:id="0">
+  <w:endnote w:type="continuationSeparator" w:id="1">
     <w:p>
       <w:pPr>
         <w:spacing w:after="0" w:line="240" w:lineRule="auto"/>
@@ -966,7 +844,7 @@
 </file>
 
 <file path=word/footer1.xml><?xml version="1.0" encoding="utf-8"?>
-<w:ftr xmlns:wpc="http://schemas.microsoft.com/office/word/2010/wordprocessingCanvas" xmlns:mc="http://schemas.openxmlformats.org/markup-compatibility/2006" xmlns:o="urn:schemas-microsoft-com:office:office" xmlns:r="http://schemas.openxmlformats.org/officeDocument/2006/relationships" xmlns:m="http://schemas.openxmlformats.org/officeDocument/2006/math" xmlns:v="urn:schemas-microsoft-com:vml" xmlns:wp14="http://schemas.microsoft.com/office/word/2010/wordprocessingDrawing" xmlns:wp="http://schemas.openxmlformats.org/drawingml/2006/wordprocessingDrawing" xmlns:w10="urn:schemas-microsoft-com:office:word" xmlns:w="http://schemas.openxmlformats.org/wordprocessingml/2006/main" xmlns:w14="http://schemas.microsoft.com/office/word/2010/wordml" xmlns:w15="http://schemas.microsoft.com/office/word/2012/wordml" xmlns:wpg="http://schemas.microsoft.com/office/word/2010/wordprocessingGroup" xmlns:wpi="http://schemas.microsoft.com/office/word/2010/wordprocessingInk" xmlns:wne="http://schemas.microsoft.com/office/word/2006/wordml" xmlns:wps="http://schemas.microsoft.com/office/word/2010/wordprocessingShape" mc:Ignorable="w14 w15 wp14">
+<w:ftr xmlns:ve="http://schemas.openxmlformats.org/markup-compatibility/2006" xmlns:o="urn:schemas-microsoft-com:office:office" xmlns:r="http://schemas.openxmlformats.org/officeDocument/2006/relationships" xmlns:m="http://schemas.openxmlformats.org/officeDocument/2006/math" xmlns:v="urn:schemas-microsoft-com:vml" xmlns:wp="http://schemas.openxmlformats.org/drawingml/2006/wordprocessingDrawing" xmlns:w10="urn:schemas-microsoft-com:office:word" xmlns:w="http://schemas.openxmlformats.org/wordprocessingml/2006/main" xmlns:wne="http://schemas.microsoft.com/office/word/2006/wordml">
   <w:sdt>
     <w:sdtPr>
       <w:id w:val="-1368752358"/>
@@ -975,7 +853,6 @@
         <w:docPartUnique/>
       </w:docPartObj>
     </w:sdtPr>
-    <w:sdtEndPr/>
     <w:sdtContent>
       <w:p>
         <w:pPr>
@@ -986,186 +863,69 @@
             <w:noProof/>
             <w:lang w:eastAsia="fr-FR"/>
           </w:rPr>
-          <mc:AlternateContent>
-            <mc:Choice Requires="wps">
-              <w:drawing>
-                <wp:anchor distT="0" distB="0" distL="114300" distR="114300" simplePos="0" relativeHeight="251659264" behindDoc="0" locked="0" layoutInCell="1" allowOverlap="1">
-                  <wp:simplePos x="0" y="0"/>
-                  <wp:positionH relativeFrom="page">
-                    <wp:align>right</wp:align>
-                  </wp:positionH>
-                  <wp:positionV relativeFrom="page">
-                    <wp:align>bottom</wp:align>
-                  </wp:positionV>
-                  <wp:extent cx="2125980" cy="2054860"/>
-                  <wp:effectExtent l="3810" t="5080" r="3810" b="6985"/>
-                  <wp:wrapNone/>
-                  <wp:docPr id="1" name="AutoShape 1"/>
-                  <wp:cNvGraphicFramePr>
-                    <a:graphicFrameLocks xmlns:a="http://schemas.openxmlformats.org/drawingml/2006/main"/>
-                  </wp:cNvGraphicFramePr>
-                  <a:graphic xmlns:a="http://schemas.openxmlformats.org/drawingml/2006/main">
-                    <a:graphicData uri="http://schemas.microsoft.com/office/word/2010/wordprocessingShape">
-                      <wps:wsp>
-                        <wps:cNvSpPr>
-                          <a:spLocks noChangeArrowheads="1"/>
-                        </wps:cNvSpPr>
-                        <wps:spPr bwMode="auto">
-                          <a:xfrm>
-                            <a:off x="0" y="0"/>
-                            <a:ext cx="2125980" cy="2054860"/>
-                          </a:xfrm>
-                          <a:prstGeom prst="triangle">
-                            <a:avLst>
-                              <a:gd name="adj" fmla="val 100000"/>
-                            </a:avLst>
-                          </a:prstGeom>
-                          <a:solidFill>
-                            <a:srgbClr val="D2EAF1"/>
-                          </a:solidFill>
-                          <a:ln>
-                            <a:noFill/>
-                          </a:ln>
-                          <a:extLst>
-                            <a:ext uri="{91240B29-F687-4F45-9708-019B960494DF}">
-                              <a14:hiddenLine xmlns:a14="http://schemas.microsoft.com/office/drawing/2010/main" w="9525">
-                                <a:solidFill>
-                                  <a:srgbClr val="000000"/>
-                                </a:solidFill>
-                                <a:miter lim="800000"/>
-                                <a:headEnd/>
-                                <a:tailEnd/>
-                              </a14:hiddenLine>
-                            </a:ext>
-                          </a:extLst>
-                        </wps:spPr>
-                        <wps:txbx>
-                          <w:txbxContent>
-                            <w:p>
-                              <w:pPr>
-                                <w:jc w:val="center"/>
-                                <w:rPr>
-                                  <w:szCs w:val="72"/>
-                                </w:rPr>
-                              </w:pPr>
-                              <w:r>
-                                <w:rPr>
-                                  <w:rFonts w:eastAsiaTheme="minorEastAsia" w:cs="Times New Roman"/>
-                                </w:rPr>
-                                <w:fldChar w:fldCharType="begin"/>
-                              </w:r>
-                              <w:r>
-                                <w:instrText>PAGE    \* MERGEFORMAT</w:instrText>
-                              </w:r>
-                              <w:r>
-                                <w:rPr>
-                                  <w:rFonts w:eastAsiaTheme="minorEastAsia" w:cs="Times New Roman"/>
-                                </w:rPr>
-                                <w:fldChar w:fldCharType="separate"/>
-                              </w:r>
-                              <w:r>
-                                <w:rPr>
-                                  <w:rFonts w:asciiTheme="majorHAnsi" w:eastAsiaTheme="majorEastAsia" w:hAnsiTheme="majorHAnsi" w:cstheme="majorBidi"/>
-                                  <w:noProof/>
-                                  <w:color w:val="FFFFFF" w:themeColor="background1"/>
-                                  <w:sz w:val="72"/>
-                                  <w:szCs w:val="72"/>
-                                </w:rPr>
-                                <w:t>2</w:t>
-                              </w:r>
-                              <w:r>
-                                <w:rPr>
-                                  <w:rFonts w:asciiTheme="majorHAnsi" w:eastAsiaTheme="majorEastAsia" w:hAnsiTheme="majorHAnsi" w:cstheme="majorBidi"/>
-                                  <w:color w:val="FFFFFF" w:themeColor="background1"/>
-                                  <w:sz w:val="72"/>
-                                  <w:szCs w:val="72"/>
-                                </w:rPr>
-                                <w:fldChar w:fldCharType="end"/>
-                              </w:r>
-                            </w:p>
-                          </w:txbxContent>
-                        </wps:txbx>
-                        <wps:bodyPr rot="0" vert="horz" wrap="square" lIns="91440" tIns="45720" rIns="91440" bIns="45720" anchor="t" anchorCtr="0" upright="1">
-                          <a:noAutofit/>
-                        </wps:bodyPr>
-                      </wps:wsp>
-                    </a:graphicData>
-                  </a:graphic>
-                  <wp14:sizeRelH relativeFrom="page">
-                    <wp14:pctWidth>0</wp14:pctWidth>
-                  </wp14:sizeRelH>
-                  <wp14:sizeRelV relativeFrom="page">
-                    <wp14:pctHeight>0</wp14:pctHeight>
-                  </wp14:sizeRelV>
-                </wp:anchor>
-              </w:drawing>
-            </mc:Choice>
-            <mc:Fallback>
-              <w:pict>
-                <v:shapetype id="_x0000_t5" coordsize="21600,21600" o:spt="5" adj="10800" path="m@0,l,21600r21600,xe">
-                  <v:stroke joinstyle="miter"/>
-                  <v:formulas>
-                    <v:f eqn="val #0"/>
-                    <v:f eqn="prod #0 1 2"/>
-                    <v:f eqn="sum @1 10800 0"/>
-                  </v:formulas>
-                  <v:path gradientshapeok="t" o:connecttype="custom" o:connectlocs="@0,0;@1,10800;0,21600;10800,21600;21600,21600;@2,10800" textboxrect="0,10800,10800,18000;5400,10800,16200,18000;10800,10800,21600,18000;0,7200,7200,21600;7200,7200,14400,21600;14400,7200,21600,21600"/>
-                  <v:handles>
-                    <v:h position="#0,topLeft" xrange="0,21600"/>
-                  </v:handles>
-                </v:shapetype>
-                <v:shape id="AutoShape 1" o:spid="_x0000_s1027" type="#_x0000_t5" style="position:absolute;margin-left:116.2pt;margin-top:0;width:167.4pt;height:161.8pt;z-index:251659264;visibility:visible;mso-wrap-style:square;mso-width-percent:0;mso-height-percent:0;mso-wrap-distance-left:9pt;mso-wrap-distance-top:0;mso-wrap-distance-right:9pt;mso-wrap-distance-bottom:0;mso-position-horizontal:right;mso-position-horizontal-relative:page;mso-position-vertical:bottom;mso-position-vertical-relative:page;mso-width-percent:0;mso-height-percent:0;mso-width-relative:page;mso-height-relative:page;v-text-anchor:top" o:gfxdata="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" adj="21600" fillcolor="#d2eaf1" stroked="f">
-                  <v:textbox>
-                    <w:txbxContent>
-                      <w:p>
-                        <w:pPr>
-                          <w:jc w:val="center"/>
-                          <w:rPr>
-                            <w:szCs w:val="72"/>
-                          </w:rPr>
-                        </w:pPr>
-                        <w:r>
-                          <w:rPr>
-                            <w:rFonts w:eastAsiaTheme="minorEastAsia" w:cs="Times New Roman"/>
-                          </w:rPr>
-                          <w:fldChar w:fldCharType="begin"/>
-                        </w:r>
-                        <w:r>
-                          <w:instrText>PAGE    \* MERGEFORMAT</w:instrText>
-                        </w:r>
-                        <w:r>
-                          <w:rPr>
-                            <w:rFonts w:eastAsiaTheme="minorEastAsia" w:cs="Times New Roman"/>
-                          </w:rPr>
-                          <w:fldChar w:fldCharType="separate"/>
-                        </w:r>
-                        <w:r>
-                          <w:rPr>
-                            <w:rFonts w:asciiTheme="majorHAnsi" w:eastAsiaTheme="majorEastAsia" w:hAnsiTheme="majorHAnsi" w:cstheme="majorBidi"/>
-                            <w:noProof/>
-                            <w:color w:val="FFFFFF" w:themeColor="background1"/>
-                            <w:sz w:val="72"/>
-                            <w:szCs w:val="72"/>
-                          </w:rPr>
-                          <w:t>2</w:t>
-                        </w:r>
-                        <w:r>
-                          <w:rPr>
-                            <w:rFonts w:asciiTheme="majorHAnsi" w:eastAsiaTheme="majorEastAsia" w:hAnsiTheme="majorHAnsi" w:cstheme="majorBidi"/>
-                            <w:color w:val="FFFFFF" w:themeColor="background1"/>
-                            <w:sz w:val="72"/>
-                            <w:szCs w:val="72"/>
-                          </w:rPr>
-                          <w:fldChar w:fldCharType="end"/>
-                        </w:r>
-                      </w:p>
-                    </w:txbxContent>
-                  </v:textbox>
-                  <w10:wrap anchorx="page" anchory="page"/>
-                </v:shape>
-              </w:pict>
-            </mc:Fallback>
-          </mc:AlternateContent>
+          <w:pict>
+            <v:shapetype id="_x0000_t5" coordsize="21600,21600" o:spt="5" adj="10800" path="m@0,l,21600r21600,xe">
+              <v:stroke joinstyle="miter"/>
+              <v:formulas>
+                <v:f eqn="val #0"/>
+                <v:f eqn="prod #0 1 2"/>
+                <v:f eqn="sum @1 10800 0"/>
+              </v:formulas>
+              <v:path gradientshapeok="t" o:connecttype="custom" o:connectlocs="@0,0;@1,10800;0,21600;10800,21600;21600,21600;@2,10800" textboxrect="0,10800,10800,18000;5400,10800,16200,18000;10800,10800,21600,18000;0,7200,7200,21600;7200,7200,14400,21600;14400,7200,21600,21600"/>
+              <v:handles>
+                <v:h position="#0,topLeft" xrange="0,21600"/>
+              </v:handles>
+            </v:shapetype>
+            <v:shape id="AutoShape 1" o:spid="_x0000_s6145" type="#_x0000_t5" style="position:absolute;margin-left:243.6pt;margin-top:0;width:167.4pt;height:161.8pt;z-index:251659264;visibility:visible;mso-position-horizontal:right;mso-position-horizontal-relative:page;mso-position-vertical:bottom;mso-position-vertical-relative:page" o:gfxdata="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" adj="21600" fillcolor="#d2eaf1" stroked="f">
+              <v:textbox>
+                <w:txbxContent>
+                  <w:p>
+                    <w:pPr>
+                      <w:jc w:val="center"/>
+                      <w:rPr>
+                        <w:szCs w:val="72"/>
+                      </w:rPr>
+                    </w:pPr>
+                    <w:r>
+                      <w:rPr>
+                        <w:rFonts w:eastAsiaTheme="minorEastAsia" w:cs="Times New Roman"/>
+                      </w:rPr>
+                      <w:fldChar w:fldCharType="begin"/>
+                    </w:r>
+                    <w:r>
+                      <w:instrText>PAGE    \* MERGEFORMAT</w:instrText>
+                    </w:r>
+                    <w:r>
+                      <w:rPr>
+                        <w:rFonts w:eastAsiaTheme="minorEastAsia" w:cs="Times New Roman"/>
+                      </w:rPr>
+                      <w:fldChar w:fldCharType="separate"/>
+                    </w:r>
+                    <w:r>
+                      <w:rPr>
+                        <w:rFonts w:asciiTheme="majorHAnsi" w:eastAsiaTheme="majorEastAsia" w:hAnsiTheme="majorHAnsi" w:cstheme="majorBidi"/>
+                        <w:noProof/>
+                        <w:color w:val="FFFFFF" w:themeColor="background1"/>
+                        <w:sz w:val="72"/>
+                        <w:szCs w:val="72"/>
+                      </w:rPr>
+                      <w:t>2</w:t>
+                    </w:r>
+                    <w:r>
+                      <w:rPr>
+                        <w:rFonts w:asciiTheme="majorHAnsi" w:eastAsiaTheme="majorEastAsia" w:hAnsiTheme="majorHAnsi" w:cstheme="majorBidi"/>
+                        <w:color w:val="FFFFFF" w:themeColor="background1"/>
+                        <w:sz w:val="72"/>
+                        <w:szCs w:val="72"/>
+                      </w:rPr>
+                      <w:fldChar w:fldCharType="end"/>
+                    </w:r>
+                  </w:p>
+                </w:txbxContent>
+              </v:textbox>
+              <w10:wrap anchorx="page" anchory="page"/>
+            </v:shape>
+          </w:pict>
         </w:r>
       </w:p>
     </w:sdtContent>
@@ -1174,8 +934,8 @@
 </file>
 
 <file path=word/footnotes.xml><?xml version="1.0" encoding="utf-8"?>
-<w:footnotes xmlns:wpc="http://schemas.microsoft.com/office/word/2010/wordprocessingCanvas" xmlns:mc="http://schemas.openxmlformats.org/markup-compatibility/2006" xmlns:o="urn:schemas-microsoft-com:office:office" xmlns:r="http://schemas.openxmlformats.org/officeDocument/2006/relationships" xmlns:m="http://schemas.openxmlformats.org/officeDocument/2006/math" xmlns:v="urn:schemas-microsoft-com:vml" xmlns:wp14="http://schemas.microsoft.com/office/word/2010/wordprocessingDrawing" xmlns:wp="http://schemas.openxmlformats.org/drawingml/2006/wordprocessingDrawing" xmlns:w10="urn:schemas-microsoft-com:office:word" xmlns:w="http://schemas.openxmlformats.org/wordprocessingml/2006/main" xmlns:w14="http://schemas.microsoft.com/office/word/2010/wordml" xmlns:w15="http://schemas.microsoft.com/office/word/2012/wordml" xmlns:wpg="http://schemas.microsoft.com/office/word/2010/wordprocessingGroup" xmlns:wpi="http://schemas.microsoft.com/office/word/2010/wordprocessingInk" xmlns:wne="http://schemas.microsoft.com/office/word/2006/wordml" xmlns:wps="http://schemas.microsoft.com/office/word/2010/wordprocessingShape" mc:Ignorable="w14 w15 wp14">
-  <w:footnote w:type="separator" w:id="-1">
+<w:footnotes xmlns:ve="http://schemas.openxmlformats.org/markup-compatibility/2006" xmlns:o="urn:schemas-microsoft-com:office:office" xmlns:r="http://schemas.openxmlformats.org/officeDocument/2006/relationships" xmlns:m="http://schemas.openxmlformats.org/officeDocument/2006/math" xmlns:v="urn:schemas-microsoft-com:vml" xmlns:wp="http://schemas.openxmlformats.org/drawingml/2006/wordprocessingDrawing" xmlns:w10="urn:schemas-microsoft-com:office:word" xmlns:w="http://schemas.openxmlformats.org/wordprocessingml/2006/main" xmlns:wne="http://schemas.microsoft.com/office/word/2006/wordml">
+  <w:footnote w:type="separator" w:id="0">
     <w:p>
       <w:pPr>
         <w:spacing w:after="0" w:line="240" w:lineRule="auto"/>
@@ -1185,7 +945,7 @@
       </w:r>
     </w:p>
   </w:footnote>
-  <w:footnote w:type="continuationSeparator" w:id="0">
+  <w:footnote w:type="continuationSeparator" w:id="1">
     <w:p>
       <w:pPr>
         <w:spacing w:after="0" w:line="240" w:lineRule="auto"/>
@@ -1199,7 +959,7 @@
 </file>
 
 <file path=word/header1.xml><?xml version="1.0" encoding="utf-8"?>
-<w:hdr xmlns:wpc="http://schemas.microsoft.com/office/word/2010/wordprocessingCanvas" xmlns:mc="http://schemas.openxmlformats.org/markup-compatibility/2006" xmlns:o="urn:schemas-microsoft-com:office:office" xmlns:r="http://schemas.openxmlformats.org/officeDocument/2006/relationships" xmlns:m="http://schemas.openxmlformats.org/officeDocument/2006/math" xmlns:v="urn:schemas-microsoft-com:vml" xmlns:wp14="http://schemas.microsoft.com/office/word/2010/wordprocessingDrawing" xmlns:wp="http://schemas.openxmlformats.org/drawingml/2006/wordprocessingDrawing" xmlns:w10="urn:schemas-microsoft-com:office:word" xmlns:w="http://schemas.openxmlformats.org/wordprocessingml/2006/main" xmlns:w14="http://schemas.microsoft.com/office/word/2010/wordml" xmlns:w15="http://schemas.microsoft.com/office/word/2012/wordml" xmlns:wpg="http://schemas.microsoft.com/office/word/2010/wordprocessingGroup" xmlns:wpi="http://schemas.microsoft.com/office/word/2010/wordprocessingInk" xmlns:wne="http://schemas.microsoft.com/office/word/2006/wordml" xmlns:wps="http://schemas.microsoft.com/office/word/2010/wordprocessingShape" mc:Ignorable="w14 w15 wp14">
+<w:hdr xmlns:ve="http://schemas.openxmlformats.org/markup-compatibility/2006" xmlns:o="urn:schemas-microsoft-com:office:office" xmlns:r="http://schemas.openxmlformats.org/officeDocument/2006/relationships" xmlns:m="http://schemas.openxmlformats.org/officeDocument/2006/math" xmlns:v="urn:schemas-microsoft-com:vml" xmlns:wp="http://schemas.openxmlformats.org/drawingml/2006/wordprocessingDrawing" xmlns:w10="urn:schemas-microsoft-com:office:word" xmlns:w="http://schemas.openxmlformats.org/wordprocessingml/2006/main" xmlns:wne="http://schemas.microsoft.com/office/word/2006/wordml">
   <w:p>
     <w:pPr>
       <w:pStyle w:val="En-tte"/>
@@ -1228,7 +988,6 @@
         <w:szCs w:val="18"/>
       </w:rPr>
       <w:tab/>
-      <w:t xml:space="preserve">                                 </w:t>
     </w:r>
     <w:r>
       <w:rPr>
@@ -1277,20 +1036,12 @@
         <w:szCs w:val="18"/>
       </w:rPr>
     </w:pPr>
-    <w:r>
-      <w:rPr>
-        <w:i/>
-        <w:sz w:val="18"/>
-        <w:szCs w:val="18"/>
-      </w:rPr>
-      <w:t xml:space="preserve"> </w:t>
-    </w:r>
   </w:p>
 </w:hdr>
 </file>
 
 <file path=word/numbering.xml><?xml version="1.0" encoding="utf-8"?>
-<w:numbering xmlns:wpc="http://schemas.microsoft.com/office/word/2010/wordprocessingCanvas" xmlns:mc="http://schemas.openxmlformats.org/markup-compatibility/2006" xmlns:o="urn:schemas-microsoft-com:office:office" xmlns:r="http://schemas.openxmlformats.org/officeDocument/2006/relationships" xmlns:m="http://schemas.openxmlformats.org/officeDocument/2006/math" xmlns:v="urn:schemas-microsoft-com:vml" xmlns:wp14="http://schemas.microsoft.com/office/word/2010/wordprocessingDrawing" xmlns:wp="http://schemas.openxmlformats.org/drawingml/2006/wordprocessingDrawing" xmlns:w10="urn:schemas-microsoft-com:office:word" xmlns:w="http://schemas.openxmlformats.org/wordprocessingml/2006/main" xmlns:w14="http://schemas.microsoft.com/office/word/2010/wordml" xmlns:w15="http://schemas.microsoft.com/office/word/2012/wordml" xmlns:wpg="http://schemas.microsoft.com/office/word/2010/wordprocessingGroup" xmlns:wpi="http://schemas.microsoft.com/office/word/2010/wordprocessingInk" xmlns:wne="http://schemas.microsoft.com/office/word/2006/wordml" xmlns:wps="http://schemas.microsoft.com/office/word/2010/wordprocessingShape" mc:Ignorable="w14 w15 wp14">
+<w:numbering xmlns:ve="http://schemas.openxmlformats.org/markup-compatibility/2006" xmlns:o="urn:schemas-microsoft-com:office:office" xmlns:r="http://schemas.openxmlformats.org/officeDocument/2006/relationships" xmlns:m="http://schemas.openxmlformats.org/officeDocument/2006/math" xmlns:v="urn:schemas-microsoft-com:vml" xmlns:wp="http://schemas.openxmlformats.org/drawingml/2006/wordprocessingDrawing" xmlns:w10="urn:schemas-microsoft-com:office:word" xmlns:w="http://schemas.openxmlformats.org/wordprocessingml/2006/main" xmlns:wne="http://schemas.microsoft.com/office/word/2006/wordml">
   <w:abstractNum w:abstractNumId="0">
     <w:nsid w:val="0BE56FC0"/>
     <w:multiLevelType w:val="hybridMultilevel"/>
@@ -1878,7 +1629,7 @@
 </file>
 
 <file path=word/styles.xml><?xml version="1.0" encoding="utf-8"?>
-<w:styles xmlns:mc="http://schemas.openxmlformats.org/markup-compatibility/2006" xmlns:r="http://schemas.openxmlformats.org/officeDocument/2006/relationships" xmlns:w="http://schemas.openxmlformats.org/wordprocessingml/2006/main" xmlns:w14="http://schemas.microsoft.com/office/word/2010/wordml" xmlns:w15="http://schemas.microsoft.com/office/word/2012/wordml" mc:Ignorable="w14 w15">
+<w:styles xmlns:r="http://schemas.openxmlformats.org/officeDocument/2006/relationships" xmlns:w="http://schemas.openxmlformats.org/wordprocessingml/2006/main">
   <w:docDefaults>
     <w:rPrDefault>
       <w:rPr>
@@ -1894,378 +1645,144 @@
       </w:pPr>
     </w:pPrDefault>
   </w:docDefaults>
-  <w:latentStyles w:defLockedState="0" w:defUIPriority="99" w:defSemiHidden="0" w:defUnhideWhenUsed="0" w:defQFormat="0" w:count="371">
-    <w:lsdException w:name="Normal" w:uiPriority="0" w:qFormat="1"/>
-    <w:lsdException w:name="heading 1" w:uiPriority="9" w:qFormat="1"/>
-    <w:lsdException w:name="heading 2" w:semiHidden="1" w:uiPriority="9" w:unhideWhenUsed="1" w:qFormat="1"/>
-    <w:lsdException w:name="heading 3" w:semiHidden="1" w:uiPriority="9" w:unhideWhenUsed="1" w:qFormat="1"/>
-    <w:lsdException w:name="heading 4" w:semiHidden="1" w:uiPriority="9" w:unhideWhenUsed="1" w:qFormat="1"/>
-    <w:lsdException w:name="heading 5" w:semiHidden="1" w:uiPriority="9" w:unhideWhenUsed="1" w:qFormat="1"/>
-    <w:lsdException w:name="heading 6" w:semiHidden="1" w:uiPriority="9" w:unhideWhenUsed="1" w:qFormat="1"/>
-    <w:lsdException w:name="heading 7" w:semiHidden="1" w:uiPriority="9" w:unhideWhenUsed="1" w:qFormat="1"/>
-    <w:lsdException w:name="heading 8" w:semiHidden="1" w:uiPriority="9" w:unhideWhenUsed="1" w:qFormat="1"/>
-    <w:lsdException w:name="heading 9" w:semiHidden="1" w:uiPriority="9" w:unhideWhenUsed="1" w:qFormat="1"/>
-    <w:lsdException w:name="index 1" w:semiHidden="1" w:unhideWhenUsed="1"/>
-    <w:lsdException w:name="index 2" w:semiHidden="1" w:unhideWhenUsed="1"/>
-    <w:lsdException w:name="index 3" w:semiHidden="1" w:unhideWhenUsed="1"/>
-    <w:lsdException w:name="index 4" w:semiHidden="1" w:unhideWhenUsed="1"/>
-    <w:lsdException w:name="index 5" w:semiHidden="1" w:unhideWhenUsed="1"/>
-    <w:lsdException w:name="index 6" w:semiHidden="1" w:unhideWhenUsed="1"/>
-    <w:lsdException w:name="index 7" w:semiHidden="1" w:unhideWhenUsed="1"/>
-    <w:lsdException w:name="index 8" w:semiHidden="1" w:unhideWhenUsed="1"/>
-    <w:lsdException w:name="index 9" w:semiHidden="1" w:unhideWhenUsed="1"/>
-    <w:lsdException w:name="toc 1" w:semiHidden="1" w:uiPriority="39" w:unhideWhenUsed="1"/>
-    <w:lsdException w:name="toc 2" w:semiHidden="1" w:uiPriority="39" w:unhideWhenUsed="1"/>
-    <w:lsdException w:name="toc 3" w:semiHidden="1" w:uiPriority="39" w:unhideWhenUsed="1"/>
-    <w:lsdException w:name="toc 4" w:semiHidden="1" w:uiPriority="39" w:unhideWhenUsed="1"/>
-    <w:lsdException w:name="toc 5" w:semiHidden="1" w:uiPriority="39" w:unhideWhenUsed="1"/>
-    <w:lsdException w:name="toc 6" w:semiHidden="1" w:uiPriority="39" w:unhideWhenUsed="1"/>
-    <w:lsdException w:name="toc 7" w:semiHidden="1" w:uiPriority="39" w:unhideWhenUsed="1"/>
-    <w:lsdException w:name="toc 8" w:semiHidden="1" w:uiPriority="39" w:unhideWhenUsed="1"/>
-    <w:lsdException w:name="toc 9" w:semiHidden="1" w:uiPriority="39" w:unhideWhenUsed="1"/>
-    <w:lsdException w:name="Normal Indent" w:semiHidden="1" w:unhideWhenUsed="1"/>
-    <w:lsdException w:name="footnote text" w:semiHidden="1" w:unhideWhenUsed="1"/>
-    <w:lsdException w:name="annotation text" w:semiHidden="1" w:unhideWhenUsed="1"/>
-    <w:lsdException w:name="header" w:semiHidden="1" w:unhideWhenUsed="1"/>
-    <w:lsdException w:name="footer" w:semiHidden="1" w:unhideWhenUsed="1"/>
-    <w:lsdException w:name="index heading" w:semiHidden="1" w:unhideWhenUsed="1"/>
-    <w:lsdException w:name="caption" w:semiHidden="1" w:uiPriority="35" w:unhideWhenUsed="1" w:qFormat="1"/>
-    <w:lsdException w:name="table of figures" w:semiHidden="1" w:unhideWhenUsed="1"/>
-    <w:lsdException w:name="envelope address" w:semiHidden="1" w:unhideWhenUsed="1"/>
-    <w:lsdException w:name="envelope return" w:semiHidden="1" w:unhideWhenUsed="1"/>
-    <w:lsdException w:name="footnote reference" w:semiHidden="1" w:unhideWhenUsed="1"/>
-    <w:lsdException w:name="annotation reference" w:semiHidden="1" w:unhideWhenUsed="1"/>
-    <w:lsdException w:name="line number" w:semiHidden="1" w:unhideWhenUsed="1"/>
-    <w:lsdException w:name="page number" w:semiHidden="1" w:unhideWhenUsed="1"/>
-    <w:lsdException w:name="endnote reference" w:semiHidden="1" w:unhideWhenUsed="1"/>
-    <w:lsdException w:name="endnote text" w:semiHidden="1" w:unhideWhenUsed="1"/>
-    <w:lsdException w:name="table of authorities" w:semiHidden="1" w:unhideWhenUsed="1"/>
-    <w:lsdException w:name="macro" w:semiHidden="1" w:unhideWhenUsed="1"/>
-    <w:lsdException w:name="toa heading" w:semiHidden="1" w:unhideWhenUsed="1"/>
-    <w:lsdException w:name="List" w:semiHidden="1" w:unhideWhenUsed="1"/>
-    <w:lsdException w:name="List Bullet" w:semiHidden="1" w:unhideWhenUsed="1"/>
-    <w:lsdException w:name="List Number" w:semiHidden="1" w:unhideWhenUsed="1"/>
-    <w:lsdException w:name="List 2" w:semiHidden="1" w:unhideWhenUsed="1"/>
-    <w:lsdException w:name="List 3" w:semiHidden="1" w:unhideWhenUsed="1"/>
-    <w:lsdException w:name="List 4" w:semiHidden="1" w:unhideWhenUsed="1"/>
-    <w:lsdException w:name="List 5" w:semiHidden="1" w:unhideWhenUsed="1"/>
-    <w:lsdException w:name="List Bullet 2" w:semiHidden="1" w:unhideWhenUsed="1"/>
-    <w:lsdException w:name="List Bullet 3" w:semiHidden="1" w:unhideWhenUsed="1"/>
-    <w:lsdException w:name="List Bullet 4" w:semiHidden="1" w:unhideWhenUsed="1"/>
-    <w:lsdException w:name="List Bullet 5" w:semiHidden="1" w:unhideWhenUsed="1"/>
-    <w:lsdException w:name="List Number 2" w:semiHidden="1" w:unhideWhenUsed="1"/>
-    <w:lsdException w:name="List Number 3" w:semiHidden="1" w:unhideWhenUsed="1"/>
-    <w:lsdException w:name="List Number 4" w:semiHidden="1" w:unhideWhenUsed="1"/>
-    <w:lsdException w:name="List Number 5" w:semiHidden="1" w:unhideWhenUsed="1"/>
-    <w:lsdException w:name="Title" w:uiPriority="10" w:qFormat="1"/>
-    <w:lsdException w:name="Closing" w:semiHidden="1" w:unhideWhenUsed="1"/>
-    <w:lsdException w:name="Signature" w:semiHidden="1" w:unhideWhenUsed="1"/>
-    <w:lsdException w:name="Default Paragraph Font" w:semiHidden="1" w:uiPriority="1" w:unhideWhenUsed="1"/>
-    <w:lsdException w:name="Body Text" w:semiHidden="1" w:unhideWhenUsed="1"/>
-    <w:lsdException w:name="Body Text Indent" w:semiHidden="1" w:unhideWhenUsed="1"/>
-    <w:lsdException w:name="List Continue" w:semiHidden="1" w:unhideWhenUsed="1"/>
-    <w:lsdException w:name="List Continue 2" w:semiHidden="1" w:unhideWhenUsed="1"/>
-    <w:lsdException w:name="List Continue 3" w:semiHidden="1" w:unhideWhenUsed="1"/>
-    <w:lsdException w:name="List Continue 4" w:semiHidden="1" w:unhideWhenUsed="1"/>
-    <w:lsdException w:name="List Continue 5" w:semiHidden="1" w:unhideWhenUsed="1"/>
-    <w:lsdException w:name="Message Header" w:semiHidden="1" w:unhideWhenUsed="1"/>
-    <w:lsdException w:name="Subtitle" w:uiPriority="11" w:qFormat="1"/>
-    <w:lsdException w:name="Salutation" w:semiHidden="1" w:unhideWhenUsed="1"/>
-    <w:lsdException w:name="Date" w:semiHidden="1" w:unhideWhenUsed="1"/>
-    <w:lsdException w:name="Body Text First Indent" w:semiHidden="1" w:unhideWhenUsed="1"/>
-    <w:lsdException w:name="Body Text First Indent 2" w:semiHidden="1" w:unhideWhenUsed="1"/>
-    <w:lsdException w:name="Note Heading" w:semiHidden="1" w:unhideWhenUsed="1"/>
-    <w:lsdException w:name="Body Text 2" w:semiHidden="1" w:unhideWhenUsed="1"/>
-    <w:lsdException w:name="Body Text 3" w:semiHidden="1" w:unhideWhenUsed="1"/>
-    <w:lsdException w:name="Body Text Indent 2" w:semiHidden="1" w:unhideWhenUsed="1"/>
-    <w:lsdException w:name="Body Text Indent 3" w:semiHidden="1" w:unhideWhenUsed="1"/>
-    <w:lsdException w:name="Block Text" w:semiHidden="1" w:unhideWhenUsed="1"/>
-    <w:lsdException w:name="Hyperlink" w:semiHidden="1" w:unhideWhenUsed="1"/>
-    <w:lsdException w:name="FollowedHyperlink" w:semiHidden="1" w:unhideWhenUsed="1"/>
-    <w:lsdException w:name="Strong" w:uiPriority="22" w:qFormat="1"/>
-    <w:lsdException w:name="Emphasis" w:uiPriority="20" w:qFormat="1"/>
-    <w:lsdException w:name="Document Map" w:semiHidden="1" w:unhideWhenUsed="1"/>
-    <w:lsdException w:name="Plain Text" w:semiHidden="1" w:unhideWhenUsed="1"/>
-    <w:lsdException w:name="E-mail Signature" w:semiHidden="1" w:unhideWhenUsed="1"/>
-    <w:lsdException w:name="HTML Top of Form" w:semiHidden="1" w:unhideWhenUsed="1"/>
-    <w:lsdException w:name="HTML Bottom of Form" w:semiHidden="1" w:unhideWhenUsed="1"/>
-    <w:lsdException w:name="Normal (Web)" w:semiHidden="1" w:unhideWhenUsed="1"/>
-    <w:lsdException w:name="HTML Acronym" w:semiHidden="1" w:unhideWhenUsed="1"/>
-    <w:lsdException w:name="HTML Address" w:semiHidden="1" w:unhideWhenUsed="1"/>
-    <w:lsdException w:name="HTML Cite" w:semiHidden="1" w:unhideWhenUsed="1"/>
-    <w:lsdException w:name="HTML Code" w:semiHidden="1" w:unhideWhenUsed="1"/>
-    <w:lsdException w:name="HTML Definition" w:semiHidden="1" w:unhideWhenUsed="1"/>
-    <w:lsdException w:name="HTML Keyboard" w:semiHidden="1" w:unhideWhenUsed="1"/>
-    <w:lsdException w:name="HTML Preformatted" w:semiHidden="1" w:unhideWhenUsed="1"/>
-    <w:lsdException w:name="HTML Sample" w:semiHidden="1" w:unhideWhenUsed="1"/>
-    <w:lsdException w:name="HTML Typewriter" w:semiHidden="1" w:unhideWhenUsed="1"/>
-    <w:lsdException w:name="HTML Variable" w:semiHidden="1" w:unhideWhenUsed="1"/>
-    <w:lsdException w:name="Normal Table" w:semiHidden="1" w:unhideWhenUsed="1"/>
-    <w:lsdException w:name="annotation subject" w:semiHidden="1" w:unhideWhenUsed="1"/>
-    <w:lsdException w:name="No List" w:semiHidden="1" w:unhideWhenUsed="1"/>
-    <w:lsdException w:name="Outline List 1" w:semiHidden="1" w:unhideWhenUsed="1"/>
-    <w:lsdException w:name="Outline List 2" w:semiHidden="1" w:unhideWhenUsed="1"/>
-    <w:lsdException w:name="Outline List 3" w:semiHidden="1" w:unhideWhenUsed="1"/>
-    <w:lsdException w:name="Table Simple 1" w:semiHidden="1" w:unhideWhenUsed="1"/>
-    <w:lsdException w:name="Table Simple 2" w:semiHidden="1" w:unhideWhenUsed="1"/>
-    <w:lsdException w:name="Table Simple 3" w:semiHidden="1" w:unhideWhenUsed="1"/>
-    <w:lsdException w:name="Table Classic 1" w:semiHidden="1" w:unhideWhenUsed="1"/>
-    <w:lsdException w:name="Table Classic 2" w:semiHidden="1" w:unhideWhenUsed="1"/>
-    <w:lsdException w:name="Table Classic 3" w:semiHidden="1" w:unhideWhenUsed="1"/>
-    <w:lsdException w:name="Table Classic 4" w:semiHidden="1" w:unhideWhenUsed="1"/>
-    <w:lsdException w:name="Table Colorful 1" w:semiHidden="1" w:unhideWhenUsed="1"/>
-    <w:lsdException w:name="Table Colorful 2" w:semiHidden="1" w:unhideWhenUsed="1"/>
-    <w:lsdException w:name="Table Colorful 3" w:semiHidden="1" w:unhideWhenUsed="1"/>
-    <w:lsdException w:name="Table Columns 1" w:semiHidden="1" w:unhideWhenUsed="1"/>
-    <w:lsdException w:name="Table Columns 2" w:semiHidden="1" w:unhideWhenUsed="1"/>
-    <w:lsdException w:name="Table Columns 3" w:semiHidden="1" w:unhideWhenUsed="1"/>
-    <w:lsdException w:name="Table Columns 4" w:semiHidden="1" w:unhideWhenUsed="1"/>
-    <w:lsdException w:name="Table Columns 5" w:semiHidden="1" w:unhideWhenUsed="1"/>
-    <w:lsdException w:name="Table Grid 1" w:semiHidden="1" w:unhideWhenUsed="1"/>
-    <w:lsdException w:name="Table Grid 2" w:semiHidden="1" w:unhideWhenUsed="1"/>
-    <w:lsdException w:name="Table Grid 3" w:semiHidden="1" w:unhideWhenUsed="1"/>
-    <w:lsdException w:name="Table Grid 4" w:semiHidden="1" w:unhideWhenUsed="1"/>
-    <w:lsdException w:name="Table Grid 5" w:semiHidden="1" w:unhideWhenUsed="1"/>
-    <w:lsdException w:name="Table Grid 6" w:semiHidden="1" w:unhideWhenUsed="1"/>
-    <w:lsdException w:name="Table Grid 7" w:semiHidden="1" w:unhideWhenUsed="1"/>
-    <w:lsdException w:name="Table Grid 8" w:semiHidden="1" w:unhideWhenUsed="1"/>
-    <w:lsdException w:name="Table List 1" w:semiHidden="1" w:unhideWhenUsed="1"/>
-    <w:lsdException w:name="Table List 2" w:semiHidden="1" w:unhideWhenUsed="1"/>
-    <w:lsdException w:name="Table List 3" w:semiHidden="1" w:unhideWhenUsed="1"/>
-    <w:lsdException w:name="Table List 4" w:semiHidden="1" w:unhideWhenUsed="1"/>
-    <w:lsdException w:name="Table List 5" w:semiHidden="1" w:unhideWhenUsed="1"/>
-    <w:lsdException w:name="Table List 6" w:semiHidden="1" w:unhideWhenUsed="1"/>
-    <w:lsdException w:name="Table List 7" w:semiHidden="1" w:unhideWhenUsed="1"/>
-    <w:lsdException w:name="Table List 8" w:semiHidden="1" w:unhideWhenUsed="1"/>
-    <w:lsdException w:name="Table 3D effects 1" w:semiHidden="1" w:unhideWhenUsed="1"/>
-    <w:lsdException w:name="Table 3D effects 2" w:semiHidden="1" w:unhideWhenUsed="1"/>
-    <w:lsdException w:name="Table 3D effects 3" w:semiHidden="1" w:unhideWhenUsed="1"/>
-    <w:lsdException w:name="Table Contemporary" w:semiHidden="1" w:unhideWhenUsed="1"/>
-    <w:lsdException w:name="Table Elegant" w:semiHidden="1" w:unhideWhenUsed="1"/>
-    <w:lsdException w:name="Table Professional" w:semiHidden="1" w:unhideWhenUsed="1"/>
-    <w:lsdException w:name="Table Subtle 1" w:semiHidden="1" w:unhideWhenUsed="1"/>
-    <w:lsdException w:name="Table Subtle 2" w:semiHidden="1" w:unhideWhenUsed="1"/>
-    <w:lsdException w:name="Table Web 1" w:semiHidden="1" w:unhideWhenUsed="1"/>
-    <w:lsdException w:name="Table Web 2" w:semiHidden="1" w:unhideWhenUsed="1"/>
-    <w:lsdException w:name="Table Web 3" w:semiHidden="1" w:unhideWhenUsed="1"/>
-    <w:lsdException w:name="Balloon Text" w:semiHidden="1" w:unhideWhenUsed="1"/>
-    <w:lsdException w:name="Table Grid" w:uiPriority="59"/>
-    <w:lsdException w:name="Table Theme" w:semiHidden="1" w:unhideWhenUsed="1"/>
-    <w:lsdException w:name="Placeholder Text" w:semiHidden="1"/>
-    <w:lsdException w:name="No Spacing" w:uiPriority="1" w:qFormat="1"/>
-    <w:lsdException w:name="Light Shading" w:uiPriority="60"/>
-    <w:lsdException w:name="Light List" w:uiPriority="61"/>
-    <w:lsdException w:name="Light Grid" w:uiPriority="62"/>
-    <w:lsdException w:name="Medium Shading 1" w:uiPriority="63"/>
-    <w:lsdException w:name="Medium Shading 2" w:uiPriority="64"/>
-    <w:lsdException w:name="Medium List 1" w:uiPriority="65"/>
-    <w:lsdException w:name="Medium List 2" w:uiPriority="66"/>
-    <w:lsdException w:name="Medium Grid 1" w:uiPriority="67"/>
-    <w:lsdException w:name="Medium Grid 2" w:uiPriority="68"/>
-    <w:lsdException w:name="Medium Grid 3" w:uiPriority="69"/>
-    <w:lsdException w:name="Dark List" w:uiPriority="70"/>
-    <w:lsdException w:name="Colorful Shading" w:uiPriority="71"/>
-    <w:lsdException w:name="Colorful List" w:uiPriority="72"/>
-    <w:lsdException w:name="Colorful Grid" w:uiPriority="73"/>
-    <w:lsdException w:name="Light Shading Accent 1" w:uiPriority="60"/>
-    <w:lsdException w:name="Light List Accent 1" w:uiPriority="61"/>
-    <w:lsdException w:name="Light Grid Accent 1" w:uiPriority="62"/>
-    <w:lsdException w:name="Medium Shading 1 Accent 1" w:uiPriority="63"/>
-    <w:lsdException w:name="Medium Shading 2 Accent 1" w:uiPriority="64"/>
-    <w:lsdException w:name="Medium List 1 Accent 1" w:uiPriority="65"/>
-    <w:lsdException w:name="Revision" w:semiHidden="1"/>
-    <w:lsdException w:name="List Paragraph" w:uiPriority="34" w:qFormat="1"/>
-    <w:lsdException w:name="Quote" w:uiPriority="29" w:qFormat="1"/>
-    <w:lsdException w:name="Intense Quote" w:uiPriority="30" w:qFormat="1"/>
-    <w:lsdException w:name="Medium List 2 Accent 1" w:uiPriority="66"/>
-    <w:lsdException w:name="Medium Grid 1 Accent 1" w:uiPriority="67"/>
-    <w:lsdException w:name="Medium Grid 2 Accent 1" w:uiPriority="68"/>
-    <w:lsdException w:name="Medium Grid 3 Accent 1" w:uiPriority="69"/>
-    <w:lsdException w:name="Dark List Accent 1" w:uiPriority="70"/>
-    <w:lsdException w:name="Colorful Shading Accent 1" w:uiPriority="71"/>
-    <w:lsdException w:name="Colorful List Accent 1" w:uiPriority="72"/>
-    <w:lsdException w:name="Colorful Grid Accent 1" w:uiPriority="73"/>
-    <w:lsdException w:name="Light Shading Accent 2" w:uiPriority="60"/>
-    <w:lsdException w:name="Light List Accent 2" w:uiPriority="61"/>
-    <w:lsdException w:name="Light Grid Accent 2" w:uiPriority="62"/>
-    <w:lsdException w:name="Medium Shading 1 Accent 2" w:uiPriority="63"/>
-    <w:lsdException w:name="Medium Shading 2 Accent 2" w:uiPriority="64"/>
-    <w:lsdException w:name="Medium List 1 Accent 2" w:uiPriority="65"/>
-    <w:lsdException w:name="Medium List 2 Accent 2" w:uiPriority="66"/>
-    <w:lsdException w:name="Medium Grid 1 Accent 2" w:uiPriority="67"/>
-    <w:lsdException w:name="Medium Grid 2 Accent 2" w:uiPriority="68"/>
-    <w:lsdException w:name="Medium Grid 3 Accent 2" w:uiPriority="69"/>
-    <w:lsdException w:name="Dark List Accent 2" w:uiPriority="70"/>
-    <w:lsdException w:name="Colorful Shading Accent 2" w:uiPriority="71"/>
-    <w:lsdException w:name="Colorful List Accent 2" w:uiPriority="72"/>
-    <w:lsdException w:name="Colorful Grid Accent 2" w:uiPriority="73"/>
-    <w:lsdException w:name="Light Shading Accent 3" w:uiPriority="60"/>
-    <w:lsdException w:name="Light List Accent 3" w:uiPriority="61"/>
-    <w:lsdException w:name="Light Grid Accent 3" w:uiPriority="62"/>
-    <w:lsdException w:name="Medium Shading 1 Accent 3" w:uiPriority="63"/>
-    <w:lsdException w:name="Medium Shading 2 Accent 3" w:uiPriority="64"/>
-    <w:lsdException w:name="Medium List 1 Accent 3" w:uiPriority="65"/>
-    <w:lsdException w:name="Medium List 2 Accent 3" w:uiPriority="66"/>
-    <w:lsdException w:name="Medium Grid 1 Accent 3" w:uiPriority="67"/>
-    <w:lsdException w:name="Medium Grid 2 Accent 3" w:uiPriority="68"/>
-    <w:lsdException w:name="Medium Grid 3 Accent 3" w:uiPriority="69"/>
-    <w:lsdException w:name="Dark List Accent 3" w:uiPriority="70"/>
-    <w:lsdException w:name="Colorful Shading Accent 3" w:uiPriority="71"/>
-    <w:lsdException w:name="Colorful List Accent 3" w:uiPriority="72"/>
-    <w:lsdException w:name="Colorful Grid Accent 3" w:uiPriority="73"/>
-    <w:lsdException w:name="Light Shading Accent 4" w:uiPriority="60"/>
-    <w:lsdException w:name="Light List Accent 4" w:uiPriority="61"/>
-    <w:lsdException w:name="Light Grid Accent 4" w:uiPriority="62"/>
-    <w:lsdException w:name="Medium Shading 1 Accent 4" w:uiPriority="63"/>
-    <w:lsdException w:name="Medium Shading 2 Accent 4" w:uiPriority="64"/>
-    <w:lsdException w:name="Medium List 1 Accent 4" w:uiPriority="65"/>
-    <w:lsdException w:name="Medium List 2 Accent 4" w:uiPriority="66"/>
-    <w:lsdException w:name="Medium Grid 1 Accent 4" w:uiPriority="67"/>
-    <w:lsdException w:name="Medium Grid 2 Accent 4" w:uiPriority="68"/>
-    <w:lsdException w:name="Medium Grid 3 Accent 4" w:uiPriority="69"/>
-    <w:lsdException w:name="Dark List Accent 4" w:uiPriority="70"/>
-    <w:lsdException w:name="Colorful Shading Accent 4" w:uiPriority="71"/>
-    <w:lsdException w:name="Colorful List Accent 4" w:uiPriority="72"/>
-    <w:lsdException w:name="Colorful Grid Accent 4" w:uiPriority="73"/>
-    <w:lsdException w:name="Light Shading Accent 5" w:uiPriority="60"/>
-    <w:lsdException w:name="Light List Accent 5" w:uiPriority="61"/>
-    <w:lsdException w:name="Light Grid Accent 5" w:uiPriority="62"/>
-    <w:lsdException w:name="Medium Shading 1 Accent 5" w:uiPriority="63"/>
-    <w:lsdException w:name="Medium Shading 2 Accent 5" w:uiPriority="64"/>
-    <w:lsdException w:name="Medium List 1 Accent 5" w:uiPriority="65"/>
-    <w:lsdException w:name="Medium List 2 Accent 5" w:uiPriority="66"/>
-    <w:lsdException w:name="Medium Grid 1 Accent 5" w:uiPriority="67"/>
-    <w:lsdException w:name="Medium Grid 2 Accent 5" w:uiPriority="68"/>
-    <w:lsdException w:name="Medium Grid 3 Accent 5" w:uiPriority="69"/>
-    <w:lsdException w:name="Dark List Accent 5" w:uiPriority="70"/>
-    <w:lsdException w:name="Colorful Shading Accent 5" w:uiPriority="71"/>
-    <w:lsdException w:name="Colorful List Accent 5" w:uiPriority="72"/>
-    <w:lsdException w:name="Colorful Grid Accent 5" w:uiPriority="73"/>
-    <w:lsdException w:name="Light Shading Accent 6" w:uiPriority="60"/>
-    <w:lsdException w:name="Light List Accent 6" w:uiPriority="61"/>
-    <w:lsdException w:name="Light Grid Accent 6" w:uiPriority="62"/>
-    <w:lsdException w:name="Medium Shading 1 Accent 6" w:uiPriority="63"/>
-    <w:lsdException w:name="Medium Shading 2 Accent 6" w:uiPriority="64"/>
-    <w:lsdException w:name="Medium List 1 Accent 6" w:uiPriority="65"/>
-    <w:lsdException w:name="Medium List 2 Accent 6" w:uiPriority="66"/>
-    <w:lsdException w:name="Medium Grid 1 Accent 6" w:uiPriority="67"/>
-    <w:lsdException w:name="Medium Grid 2 Accent 6" w:uiPriority="68"/>
-    <w:lsdException w:name="Medium Grid 3 Accent 6" w:uiPriority="69"/>
-    <w:lsdException w:name="Dark List Accent 6" w:uiPriority="70"/>
-    <w:lsdException w:name="Colorful Shading Accent 6" w:uiPriority="71"/>
-    <w:lsdException w:name="Colorful List Accent 6" w:uiPriority="72"/>
-    <w:lsdException w:name="Colorful Grid Accent 6" w:uiPriority="73"/>
-    <w:lsdException w:name="Subtle Emphasis" w:uiPriority="19" w:qFormat="1"/>
-    <w:lsdException w:name="Intense Emphasis" w:uiPriority="21" w:qFormat="1"/>
-    <w:lsdException w:name="Subtle Reference" w:uiPriority="31" w:qFormat="1"/>
-    <w:lsdException w:name="Intense Reference" w:uiPriority="32" w:qFormat="1"/>
-    <w:lsdException w:name="Book Title" w:uiPriority="33" w:qFormat="1"/>
-    <w:lsdException w:name="Bibliography" w:semiHidden="1" w:uiPriority="37" w:unhideWhenUsed="1"/>
-    <w:lsdException w:name="TOC Heading" w:semiHidden="1" w:uiPriority="39" w:unhideWhenUsed="1" w:qFormat="1"/>
-    <w:lsdException w:name="Plain Table 1" w:uiPriority="41"/>
-    <w:lsdException w:name="Plain Table 2" w:uiPriority="42"/>
-    <w:lsdException w:name="Plain Table 3" w:uiPriority="43"/>
-    <w:lsdException w:name="Plain Table 4" w:uiPriority="44"/>
-    <w:lsdException w:name="Plain Table 5" w:uiPriority="45"/>
-    <w:lsdException w:name="Grid Table Light" w:uiPriority="40"/>
-    <w:lsdException w:name="Grid Table 1 Light" w:uiPriority="46"/>
-    <w:lsdException w:name="Grid Table 2" w:uiPriority="47"/>
-    <w:lsdException w:name="Grid Table 3" w:uiPriority="48"/>
-    <w:lsdException w:name="Grid Table 4" w:uiPriority="49"/>
-    <w:lsdException w:name="Grid Table 5 Dark" w:uiPriority="50"/>
-    <w:lsdException w:name="Grid Table 6 Colorful" w:uiPriority="51"/>
-    <w:lsdException w:name="Grid Table 7 Colorful" w:uiPriority="52"/>
-    <w:lsdException w:name="Grid Table 1 Light Accent 1" w:uiPriority="46"/>
-    <w:lsdException w:name="Grid Table 2 Accent 1" w:uiPriority="47"/>
-    <w:lsdException w:name="Grid Table 3 Accent 1" w:uiPriority="48"/>
-    <w:lsdException w:name="Grid Table 4 Accent 1" w:uiPriority="49"/>
-    <w:lsdException w:name="Grid Table 5 Dark Accent 1" w:uiPriority="50"/>
-    <w:lsdException w:name="Grid Table 6 Colorful Accent 1" w:uiPriority="51"/>
-    <w:lsdException w:name="Grid Table 7 Colorful Accent 1" w:uiPriority="52"/>
-    <w:lsdException w:name="Grid Table 1 Light Accent 2" w:uiPriority="46"/>
-    <w:lsdException w:name="Grid Table 2 Accent 2" w:uiPriority="47"/>
-    <w:lsdException w:name="Grid Table 3 Accent 2" w:uiPriority="48"/>
-    <w:lsdException w:name="Grid Table 4 Accent 2" w:uiPriority="49"/>
-    <w:lsdException w:name="Grid Table 5 Dark Accent 2" w:uiPriority="50"/>
-    <w:lsdException w:name="Grid Table 6 Colorful Accent 2" w:uiPriority="51"/>
-    <w:lsdException w:name="Grid Table 7 Colorful Accent 2" w:uiPriority="52"/>
-    <w:lsdException w:name="Grid Table 1 Light Accent 3" w:uiPriority="46"/>
-    <w:lsdException w:name="Grid Table 2 Accent 3" w:uiPriority="47"/>
-    <w:lsdException w:name="Grid Table 3 Accent 3" w:uiPriority="48"/>
-    <w:lsdException w:name="Grid Table 4 Accent 3" w:uiPriority="49"/>
-    <w:lsdException w:name="Grid Table 5 Dark Accent 3" w:uiPriority="50"/>
-    <w:lsdException w:name="Grid Table 6 Colorful Accent 3" w:uiPriority="51"/>
-    <w:lsdException w:name="Grid Table 7 Colorful Accent 3" w:uiPriority="52"/>
-    <w:lsdException w:name="Grid Table 1 Light Accent 4" w:uiPriority="46"/>
-    <w:lsdException w:name="Grid Table 2 Accent 4" w:uiPriority="47"/>
-    <w:lsdException w:name="Grid Table 3 Accent 4" w:uiPriority="48"/>
-    <w:lsdException w:name="Grid Table 4 Accent 4" w:uiPriority="49"/>
-    <w:lsdException w:name="Grid Table 5 Dark Accent 4" w:uiPriority="50"/>
-    <w:lsdException w:name="Grid Table 6 Colorful Accent 4" w:uiPriority="51"/>
-    <w:lsdException w:name="Grid Table 7 Colorful Accent 4" w:uiPriority="52"/>
-    <w:lsdException w:name="Grid Table 1 Light Accent 5" w:uiPriority="46"/>
-    <w:lsdException w:name="Grid Table 2 Accent 5" w:uiPriority="47"/>
-    <w:lsdException w:name="Grid Table 3 Accent 5" w:uiPriority="48"/>
-    <w:lsdException w:name="Grid Table 4 Accent 5" w:uiPriority="49"/>
-    <w:lsdException w:name="Grid Table 5 Dark Accent 5" w:uiPriority="50"/>
-    <w:lsdException w:name="Grid Table 6 Colorful Accent 5" w:uiPriority="51"/>
-    <w:lsdException w:name="Grid Table 7 Colorful Accent 5" w:uiPriority="52"/>
-    <w:lsdException w:name="Grid Table 1 Light Accent 6" w:uiPriority="46"/>
-    <w:lsdException w:name="Grid Table 2 Accent 6" w:uiPriority="47"/>
-    <w:lsdException w:name="Grid Table 3 Accent 6" w:uiPriority="48"/>
-    <w:lsdException w:name="Grid Table 4 Accent 6" w:uiPriority="49"/>
-    <w:lsdException w:name="Grid Table 5 Dark Accent 6" w:uiPriority="50"/>
-    <w:lsdException w:name="Grid Table 6 Colorful Accent 6" w:uiPriority="51"/>
-    <w:lsdException w:name="Grid Table 7 Colorful Accent 6" w:uiPriority="52"/>
-    <w:lsdException w:name="List Table 1 Light" w:uiPriority="46"/>
-    <w:lsdException w:name="List Table 2" w:uiPriority="47"/>
-    <w:lsdException w:name="List Table 3" w:uiPriority="48"/>
-    <w:lsdException w:name="List Table 4" w:uiPriority="49"/>
-    <w:lsdException w:name="List Table 5 Dark" w:uiPriority="50"/>
-    <w:lsdException w:name="List Table 6 Colorful" w:uiPriority="51"/>
-    <w:lsdException w:name="List Table 7 Colorful" w:uiPriority="52"/>
-    <w:lsdException w:name="List Table 1 Light Accent 1" w:uiPriority="46"/>
-    <w:lsdException w:name="List Table 2 Accent 1" w:uiPriority="47"/>
-    <w:lsdException w:name="List Table 3 Accent 1" w:uiPriority="48"/>
-    <w:lsdException w:name="List Table 4 Accent 1" w:uiPriority="49"/>
-    <w:lsdException w:name="List Table 5 Dark Accent 1" w:uiPriority="50"/>
-    <w:lsdException w:name="List Table 6 Colorful Accent 1" w:uiPriority="51"/>
-    <w:lsdException w:name="List Table 7 Colorful Accent 1" w:uiPriority="52"/>
-    <w:lsdException w:name="List Table 1 Light Accent 2" w:uiPriority="46"/>
-    <w:lsdException w:name="List Table 2 Accent 2" w:uiPriority="47"/>
-    <w:lsdException w:name="List Table 3 Accent 2" w:uiPriority="48"/>
-    <w:lsdException w:name="List Table 4 Accent 2" w:uiPriority="49"/>
-    <w:lsdException w:name="List Table 5 Dark Accent 2" w:uiPriority="50"/>
-    <w:lsdException w:name="List Table 6 Colorful Accent 2" w:uiPriority="51"/>
-    <w:lsdException w:name="List Table 7 Colorful Accent 2" w:uiPriority="52"/>
-    <w:lsdException w:name="List Table 1 Light Accent 3" w:uiPriority="46"/>
-    <w:lsdException w:name="List Table 2 Accent 3" w:uiPriority="47"/>
-    <w:lsdException w:name="List Table 3 Accent 3" w:uiPriority="48"/>
-    <w:lsdException w:name="List Table 4 Accent 3" w:uiPriority="49"/>
-    <w:lsdException w:name="List Table 5 Dark Accent 3" w:uiPriority="50"/>
-    <w:lsdException w:name="List Table 6 Colorful Accent 3" w:uiPriority="51"/>
-    <w:lsdException w:name="List Table 7 Colorful Accent 3" w:uiPriority="52"/>
-    <w:lsdException w:name="List Table 1 Light Accent 4" w:uiPriority="46"/>
-    <w:lsdException w:name="List Table 2 Accent 4" w:uiPriority="47"/>
-    <w:lsdException w:name="List Table 3 Accent 4" w:uiPriority="48"/>
-    <w:lsdException w:name="List Table 4 Accent 4" w:uiPriority="49"/>
-    <w:lsdException w:name="List Table 5 Dark Accent 4" w:uiPriority="50"/>
-    <w:lsdException w:name="List Table 6 Colorful Accent 4" w:uiPriority="51"/>
-    <w:lsdException w:name="List Table 7 Colorful Accent 4" w:uiPriority="52"/>
-    <w:lsdException w:name="List Table 1 Light Accent 5" w:uiPriority="46"/>
-    <w:lsdException w:name="List Table 2 Accent 5" w:uiPriority="47"/>
-    <w:lsdException w:name="List Table 3 Accent 5" w:uiPriority="48"/>
-    <w:lsdException w:name="List Table 4 Accent 5" w:uiPriority="49"/>
-    <w:lsdException w:name="List Table 5 Dark Accent 5" w:uiPriority="50"/>
-    <w:lsdException w:name="List Table 6 Colorful Accent 5" w:uiPriority="51"/>
-    <w:lsdException w:name="List Table 7 Colorful Accent 5" w:uiPriority="52"/>
-    <w:lsdException w:name="List Table 1 Light Accent 6" w:uiPriority="46"/>
-    <w:lsdException w:name="List Table 2 Accent 6" w:uiPriority="47"/>
-    <w:lsdException w:name="List Table 3 Accent 6" w:uiPriority="48"/>
-    <w:lsdException w:name="List Table 4 Accent 6" w:uiPriority="49"/>
-    <w:lsdException w:name="List Table 5 Dark Accent 6" w:uiPriority="50"/>
-    <w:lsdException w:name="List Table 6 Colorful Accent 6" w:uiPriority="51"/>
-    <w:lsdException w:name="List Table 7 Colorful Accent 6" w:uiPriority="52"/>
+  <w:latentStyles w:defLockedState="0" w:defUIPriority="99" w:defSemiHidden="1" w:defUnhideWhenUsed="1" w:defQFormat="0" w:count="267">
+    <w:lsdException w:name="Normal" w:semiHidden="0" w:uiPriority="0" w:unhideWhenUsed="0" w:qFormat="1"/>
+    <w:lsdException w:name="heading 1" w:semiHidden="0" w:uiPriority="9" w:unhideWhenUsed="0" w:qFormat="1"/>
+    <w:lsdException w:name="heading 2" w:uiPriority="9" w:qFormat="1"/>
+    <w:lsdException w:name="heading 3" w:uiPriority="9" w:qFormat="1"/>
+    <w:lsdException w:name="heading 4" w:uiPriority="9" w:qFormat="1"/>
+    <w:lsdException w:name="heading 5" w:uiPriority="9" w:qFormat="1"/>
+    <w:lsdException w:name="heading 6" w:uiPriority="9" w:qFormat="1"/>
+    <w:lsdException w:name="heading 7" w:uiPriority="9" w:qFormat="1"/>
+    <w:lsdException w:name="heading 8" w:uiPriority="9" w:qFormat="1"/>
+    <w:lsdException w:name="heading 9" w:uiPriority="9" w:qFormat="1"/>
+    <w:lsdException w:name="toc 1" w:uiPriority="39"/>
+    <w:lsdException w:name="toc 2" w:uiPriority="39"/>
+    <w:lsdException w:name="toc 3" w:uiPriority="39"/>
+    <w:lsdException w:name="toc 4" w:uiPriority="39"/>
+    <w:lsdException w:name="toc 5" w:uiPriority="39"/>
+    <w:lsdException w:name="toc 6" w:uiPriority="39"/>
+    <w:lsdException w:name="toc 7" w:uiPriority="39"/>
+    <w:lsdException w:name="toc 8" w:uiPriority="39"/>
+    <w:lsdException w:name="toc 9" w:uiPriority="39"/>
+    <w:lsdException w:name="caption" w:uiPriority="35" w:qFormat="1"/>
+    <w:lsdException w:name="Title" w:semiHidden="0" w:uiPriority="10" w:unhideWhenUsed="0" w:qFormat="1"/>
+    <w:lsdException w:name="Default Paragraph Font" w:uiPriority="1"/>
+    <w:lsdException w:name="Subtitle" w:semiHidden="0" w:uiPriority="11" w:unhideWhenUsed="0" w:qFormat="1"/>
+    <w:lsdException w:name="Strong" w:semiHidden="0" w:uiPriority="22" w:unhideWhenUsed="0" w:qFormat="1"/>
+    <w:lsdException w:name="Emphasis" w:semiHidden="0" w:uiPriority="20" w:unhideWhenUsed="0" w:qFormat="1"/>
+    <w:lsdException w:name="Table Grid" w:semiHidden="0" w:uiPriority="59" w:unhideWhenUsed="0"/>
+    <w:lsdException w:name="Placeholder Text" w:unhideWhenUsed="0"/>
+    <w:lsdException w:name="No Spacing" w:semiHidden="0" w:uiPriority="1" w:unhideWhenUsed="0" w:qFormat="1"/>
+    <w:lsdException w:name="Light Shading" w:semiHidden="0" w:uiPriority="60" w:unhideWhenUsed="0"/>
+    <w:lsdException w:name="Light List" w:semiHidden="0" w:uiPriority="61" w:unhideWhenUsed="0"/>
+    <w:lsdException w:name="Light Grid" w:semiHidden="0" w:uiPriority="62" w:unhideWhenUsed="0"/>
+    <w:lsdException w:name="Medium Shading 1" w:semiHidden="0" w:uiPriority="63" w:unhideWhenUsed="0"/>
+    <w:lsdException w:name="Medium Shading 2" w:semiHidden="0" w:uiPriority="64" w:unhideWhenUsed="0"/>
+    <w:lsdException w:name="Medium List 1" w:semiHidden="0" w:uiPriority="65" w:unhideWhenUsed="0"/>
+    <w:lsdException w:name="Medium List 2" w:semiHidden="0" w:uiPriority="66" w:unhideWhenUsed="0"/>
+    <w:lsdException w:name="Medium Grid 1" w:semiHidden="0" w:uiPriority="67" w:unhideWhenUsed="0"/>
+    <w:lsdException w:name="Medium Grid 2" w:semiHidden="0" w:uiPriority="68" w:unhideWhenUsed="0"/>
+    <w:lsdException w:name="Medium Grid 3" w:semiHidden="0" w:uiPriority="69" w:unhideWhenUsed="0"/>
+    <w:lsdException w:name="Dark List" w:semiHidden="0" w:uiPriority="70" w:unhideWhenUsed="0"/>
+    <w:lsdException w:name="Colorful Shading" w:semiHidden="0" w:uiPriority="71" w:unhideWhenUsed="0"/>
+    <w:lsdException w:name="Colorful List" w:semiHidden="0" w:uiPriority="72" w:unhideWhenUsed="0"/>
+    <w:lsdException w:name="Colorful Grid" w:semiHidden="0" w:uiPriority="73" w:unhideWhenUsed="0"/>
+    <w:lsdException w:name="Light Shading Accent 1" w:semiHidden="0" w:uiPriority="60" w:unhideWhenUsed="0"/>
+    <w:lsdException w:name="Light List Accent 1" w:semiHidden="0" w:uiPriority="61" w:unhideWhenUsed="0"/>
+    <w:lsdException w:name="Light Grid Accent 1" w:semiHidden="0" w:uiPriority="62" w:unhideWhenUsed="0"/>
+    <w:lsdException w:name="Medium Shading 1 Accent 1" w:semiHidden="0" w:uiPriority="63" w:unhideWhenUsed="0"/>
+    <w:lsdException w:name="Medium Shading 2 Accent 1" w:semiHidden="0" w:uiPriority="64" w:unhideWhenUsed="0"/>
+    <w:lsdException w:name="Medium List 1 Accent 1" w:semiHidden="0" w:uiPriority="65" w:unhideWhenUsed="0"/>
+    <w:lsdException w:name="Revision" w:unhideWhenUsed="0"/>
+    <w:lsdException w:name="List Paragraph" w:semiHidden="0" w:uiPriority="34" w:unhideWhenUsed="0" w:qFormat="1"/>
+    <w:lsdException w:name="Quote" w:semiHidden="0" w:uiPriority="29" w:unhideWhenUsed="0" w:qFormat="1"/>
+    <w:lsdException w:name="Intense Quote" w:semiHidden="0" w:uiPriority="30" w:unhideWhenUsed="0" w:qFormat="1"/>
+    <w:lsdException w:name="Medium List 2 Accent 1" w:semiHidden="0" w:uiPriority="66" w:unhideWhenUsed="0"/>
+    <w:lsdException w:name="Medium Grid 1 Accent 1" w:semiHidden="0" w:uiPriority="67" w:unhideWhenUsed="0"/>
+    <w:lsdException w:name="Medium Grid 2 Accent 1" w:semiHidden="0" w:uiPriority="68" w:unhideWhenUsed="0"/>
+    <w:lsdException w:name="Medium Grid 3 Accent 1" w:semiHidden="0" w:uiPriority="69" w:unhideWhenUsed="0"/>
+    <w:lsdException w:name="Dark List Accent 1" w:semiHidden="0" w:uiPriority="70" w:unhideWhenUsed="0"/>
+    <w:lsdException w:name="Colorful Shading Accent 1" w:semiHidden="0" w:uiPriority="71" w:unhideWhenUsed="0"/>
+    <w:lsdException w:name="Colorful List Accent 1" w:semiHidden="0" w:uiPriority="72" w:unhideWhenUsed="0"/>
+    <w:lsdException w:name="Colorful Grid Accent 1" w:semiHidden="0" w:uiPriority="73" w:unhideWhenUsed="0"/>
+    <w:lsdException w:name="Light Shading Accent 2" w:semiHidden="0" w:uiPriority="60" w:unhideWhenUsed="0"/>
+    <w:lsdException w:name="Light List Accent 2" w:semiHidden="0" w:uiPriority="61" w:unhideWhenUsed="0"/>
+    <w:lsdException w:name="Light Grid Accent 2" w:semiHidden="0" w:uiPriority="62" w:unhideWhenUsed="0"/>
+    <w:lsdException w:name="Medium Shading 1 Accent 2" w:semiHidden="0" w:uiPriority="63" w:unhideWhenUsed="0"/>
+    <w:lsdException w:name="Medium Shading 2 Accent 2" w:semiHidden="0" w:uiPriority="64" w:unhideWhenUsed="0"/>
+    <w:lsdException w:name="Medium List 1 Accent 2" w:semiHidden="0" w:uiPriority="65" w:unhideWhenUsed="0"/>
+    <w:lsdException w:name="Medium List 2 Accent 2" w:semiHidden="0" w:uiPriority="66" w:unhideWhenUsed="0"/>
+    <w:lsdException w:name="Medium Grid 1 Accent 2" w:semiHidden="0" w:uiPriority="67" w:unhideWhenUsed="0"/>
+    <w:lsdException w:name="Medium Grid 2 Accent 2" w:semiHidden="0" w:uiPriority="68" w:unhideWhenUsed="0"/>
+    <w:lsdException w:name="Medium Grid 3 Accent 2" w:semiHidden="0" w:uiPriority="69" w:unhideWhenUsed="0"/>
+    <w:lsdException w:name="Dark List Accent 2" w:semiHidden="0" w:uiPriority="70" w:unhideWhenUsed="0"/>
+    <w:lsdException w:name="Colorful Shading Accent 2" w:semiHidden="0" w:uiPriority="71" w:unhideWhenUsed="0"/>
+    <w:lsdException w:name="Colorful List Accent 2" w:semiHidden="0" w:uiPriority="72" w:unhideWhenUsed="0"/>
+    <w:lsdException w:name="Colorful Grid Accent 2" w:semiHidden="0" w:uiPriority="73" w:unhideWhenUsed="0"/>
+    <w:lsdException w:name="Light Shading Accent 3" w:semiHidden="0" w:uiPriority="60" w:unhideWhenUsed="0"/>
+    <w:lsdException w:name="Light List Accent 3" w:semiHidden="0" w:uiPriority="61" w:unhideWhenUsed="0"/>
+    <w:lsdException w:name="Light Grid Accent 3" w:semiHidden="0" w:uiPriority="62" w:unhideWhenUsed="0"/>
+    <w:lsdException w:name="Medium Shading 1 Accent 3" w:semiHidden="0" w:uiPriority="63" w:unhideWhenUsed="0"/>
+    <w:lsdException w:name="Medium Shading 2 Accent 3" w:semiHidden="0" w:uiPriority="64" w:unhideWhenUsed="0"/>
+    <w:lsdException w:name="Medium List 1 Accent 3" w:semiHidden="0" w:uiPriority="65" w:unhideWhenUsed="0"/>
+    <w:lsdException w:name="Medium List 2 Accent 3" w:semiHidden="0" w:uiPriority="66" w:unhideWhenUsed="0"/>
+    <w:lsdException w:name="Medium Grid 1 Accent 3" w:semiHidden="0" w:uiPriority="67" w:unhideWhenUsed="0"/>
+    <w:lsdException w:name="Medium Grid 2 Accent 3" w:semiHidden="0" w:uiPriority="68" w:unhideWhenUsed="0"/>
+    <w:lsdException w:name="Medium Grid 3 Accent 3" w:semiHidden="0" w:uiPriority="69" w:unhideWhenUsed="0"/>
+    <w:lsdException w:name="Dark List Accent 3" w:semiHidden="0" w:uiPriority="70" w:unhideWhenUsed="0"/>
+    <w:lsdException w:name="Colorful Shading Accent 3" w:semiHidden="0" w:uiPriority="71" w:unhideWhenUsed="0"/>
+    <w:lsdException w:name="Colorful List Accent 3" w:semiHidden="0" w:uiPriority="72" w:unhideWhenUsed="0"/>
+    <w:lsdException w:name="Colorful Grid Accent 3" w:semiHidden="0" w:uiPriority="73" w:unhideWhenUsed="0"/>
+    <w:lsdException w:name="Light Shading Accent 4" w:semiHidden="0" w:uiPriority="60" w:unhideWhenUsed="0"/>
+    <w:lsdException w:name="Light List Accent 4" w:semiHidden="0" w:uiPriority="61" w:unhideWhenUsed="0"/>
+    <w:lsdException w:name="Light Grid Accent 4" w:semiHidden="0" w:uiPriority="62" w:unhideWhenUsed="0"/>
+    <w:lsdException w:name="Medium Shading 1 Accent 4" w:semiHidden="0" w:uiPriority="63" w:unhideWhenUsed="0"/>
+    <w:lsdException w:name="Medium Shading 2 Accent 4" w:semiHidden="0" w:uiPriority="64" w:unhideWhenUsed="0"/>
+    <w:lsdException w:name="Medium List 1 Accent 4" w:semiHidden="0" w:uiPriority="65" w:unhideWhenUsed="0"/>
+    <w:lsdException w:name="Medium List 2 Accent 4" w:semiHidden="0" w:uiPriority="66" w:unhideWhenUsed="0"/>
+    <w:lsdException w:name="Medium Grid 1 Accent 4" w:semiHidden="0" w:uiPriority="67" w:unhideWhenUsed="0"/>
+    <w:lsdException w:name="Medium Grid 2 Accent 4" w:semiHidden="0" w:uiPriority="68" w:unhideWhenUsed="0"/>
+    <w:lsdException w:name="Medium Grid 3 Accent 4" w:semiHidden="0" w:uiPriority="69" w:unhideWhenUsed="0"/>
+    <w:lsdException w:name="Dark List Accent 4" w:semiHidden="0" w:uiPriority="70" w:unhideWhenUsed="0"/>
+    <w:lsdException w:name="Colorful Shading Accent 4" w:semiHidden="0" w:uiPriority="71" w:unhideWhenUsed="0"/>
+    <w:lsdException w:name="Colorful List Accent 4" w:semiHidden="0" w:uiPriority="72" w:unhideWhenUsed="0"/>
+    <w:lsdException w:name="Colorful Grid Accent 4" w:semiHidden="0" w:uiPriority="73" w:unhideWhenUsed="0"/>
+    <w:lsdException w:name="Light Shading Accent 5" w:semiHidden="0" w:uiPriority="60" w:unhideWhenUsed="0"/>
+    <w:lsdException w:name="Light List Accent 5" w:semiHidden="0" w:uiPriority="61" w:unhideWhenUsed="0"/>
+    <w:lsdException w:name="Light Grid Accent 5" w:semiHidden="0" w:uiPriority="62" w:unhideWhenUsed="0"/>
+    <w:lsdException w:name="Medium Shading 1 Accent 5" w:semiHidden="0" w:uiPriority="63" w:unhideWhenUsed="0"/>
+    <w:lsdException w:name="Medium Shading 2 Accent 5" w:semiHidden="0" w:uiPriority="64" w:unhideWhenUsed="0"/>
+    <w:lsdException w:name="Medium List 1 Accent 5" w:semiHidden="0" w:uiPriority="65" w:unhideWhenUsed="0"/>
+    <w:lsdException w:name="Medium List 2 Accent 5" w:semiHidden="0" w:uiPriority="66" w:unhideWhenUsed="0"/>
+    <w:lsdException w:name="Medium Grid 1 Accent 5" w:semiHidden="0" w:uiPriority="67" w:unhideWhenUsed="0"/>
+    <w:lsdException w:name="Medium Grid 2 Accent 5" w:semiHidden="0" w:uiPriority="68" w:unhideWhenUsed="0"/>
+    <w:lsdException w:name="Medium Grid 3 Accent 5" w:semiHidden="0" w:uiPriority="69" w:unhideWhenUsed="0"/>
+    <w:lsdException w:name="Dark List Accent 5" w:semiHidden="0" w:uiPriority="70" w:unhideWhenUsed="0"/>
+    <w:lsdException w:name="Colorful Shading Accent 5" w:semiHidden="0" w:uiPriority="71" w:unhideWhenUsed="0"/>
+    <w:lsdException w:name="Colorful List Accent 5" w:semiHidden="0" w:uiPriority="72" w:unhideWhenUsed="0"/>
+    <w:lsdException w:name="Colorful Grid Accent 5" w:semiHidden="0" w:uiPriority="73" w:unhideWhenUsed="0"/>
+    <w:lsdException w:name="Light Shading Accent 6" w:semiHidden="0" w:uiPriority="60" w:unhideWhenUsed="0"/>
+    <w:lsdException w:name="Light List Accent 6" w:semiHidden="0" w:uiPriority="61" w:unhideWhenUsed="0"/>
+    <w:lsdException w:name="Light Grid Accent 6" w:semiHidden="0" w:uiPriority="62" w:unhideWhenUsed="0"/>
+    <w:lsdException w:name="Medium Shading 1 Accent 6" w:semiHidden="0" w:uiPriority="63" w:unhideWhenUsed="0"/>
+    <w:lsdException w:name="Medium Shading 2 Accent 6" w:semiHidden="0" w:uiPriority="64" w:unhideWhenUsed="0"/>
+    <w:lsdException w:name="Medium List 1 Accent 6" w:semiHidden="0" w:uiPriority="65" w:unhideWhenUsed="0"/>
+    <w:lsdException w:name="Medium List 2 Accent 6" w:semiHidden="0" w:uiPriority="66" w:unhideWhenUsed="0"/>
+    <w:lsdException w:name="Medium Grid 1 Accent 6" w:semiHidden="0" w:uiPriority="67" w:unhideWhenUsed="0"/>
+    <w:lsdException w:name="Medium Grid 2 Accent 6" w:semiHidden="0" w:uiPriority="68" w:unhideWhenUsed="0"/>
+    <w:lsdException w:name="Medium Grid 3 Accent 6" w:semiHidden="0" w:uiPriority="69" w:unhideWhenUsed="0"/>
+    <w:lsdException w:name="Dark List Accent 6" w:semiHidden="0" w:uiPriority="70" w:unhideWhenUsed="0"/>
+    <w:lsdException w:name="Colorful Shading Accent 6" w:semiHidden="0" w:uiPriority="71" w:unhideWhenUsed="0"/>
+    <w:lsdException w:name="Colorful List Accent 6" w:semiHidden="0" w:uiPriority="72" w:unhideWhenUsed="0"/>
+    <w:lsdException w:name="Colorful Grid Accent 6" w:semiHidden="0" w:uiPriority="73" w:unhideWhenUsed="0"/>
+    <w:lsdException w:name="Subtle Emphasis" w:semiHidden="0" w:uiPriority="19" w:unhideWhenUsed="0" w:qFormat="1"/>
+    <w:lsdException w:name="Intense Emphasis" w:semiHidden="0" w:uiPriority="21" w:unhideWhenUsed="0" w:qFormat="1"/>
+    <w:lsdException w:name="Subtle Reference" w:semiHidden="0" w:uiPriority="31" w:unhideWhenUsed="0" w:qFormat="1"/>
+    <w:lsdException w:name="Intense Reference" w:semiHidden="0" w:uiPriority="32" w:unhideWhenUsed="0" w:qFormat="1"/>
+    <w:lsdException w:name="Book Title" w:semiHidden="0" w:uiPriority="33" w:unhideWhenUsed="0" w:qFormat="1"/>
+    <w:lsdException w:name="Bibliography" w:uiPriority="37"/>
+    <w:lsdException w:name="TOC Heading" w:uiPriority="39" w:qFormat="1"/>
   </w:latentStyles>
   <w:style w:type="paragraph" w:default="1" w:styleId="Normal">
     <w:name w:val="Normal"/>
@@ -2329,6 +1846,7 @@
     <w:uiPriority w:val="99"/>
     <w:semiHidden/>
     <w:unhideWhenUsed/>
+    <w:qFormat/>
     <w:tblPr>
       <w:tblInd w:w="0" w:type="dxa"/>
       <w:tblCellMar>
@@ -2517,7 +2035,7 @@
       </w:tblCellMar>
     </w:tblPr>
   </w:style>
-  <w:style w:type="table" w:styleId="TableauGrille7Couleur-Accentuation1">
+  <w:style w:type="table" w:customStyle="1" w:styleId="GridTable7ColorfulAccent1">
     <w:name w:val="Grid Table 7 Colorful Accent 1"/>
     <w:basedOn w:val="TableauNormal"/>
     <w:uiPriority w:val="52"/>
@@ -2663,7 +2181,7 @@
       </w:tcPr>
     </w:tblStylePr>
   </w:style>
-  <w:style w:type="table" w:styleId="TableauGrille6Couleur-Accentuation1">
+  <w:style w:type="table" w:customStyle="1" w:styleId="GridTable6ColorfulAccent1">
     <w:name w:val="Grid Table 6 Colorful Accent 1"/>
     <w:basedOn w:val="TableauNormal"/>
     <w:uiPriority w:val="51"/>
@@ -3206,4 +2724,16 @@
   <a:objectDefaults/>
   <a:extraClrSchemeLst/>
 </a:theme>
+</file>
+
+<file path=customXml/item1.xml><?xml version="1.0" encoding="utf-8"?>
+<b:Sources xmlns:b="http://schemas.openxmlformats.org/officeDocument/2006/bibliography" xmlns="http://schemas.openxmlformats.org/officeDocument/2006/bibliography" SelectedStyle="\APA.XSL" StyleName="APA"/>
+</file>
+
+<file path=customXml/itemProps1.xml><?xml version="1.0" encoding="utf-8"?>
+<ds:datastoreItem xmlns:ds="http://schemas.openxmlformats.org/officeDocument/2006/customXml" ds:itemID="{6C5ABAA3-C863-44EF-A3CD-90AF0B3088CA}">
+  <ds:schemaRefs>
+    <ds:schemaRef ds:uri="http://schemas.openxmlformats.org/officeDocument/2006/bibliography"/>
+  </ds:schemaRefs>
+</ds:datastoreItem>
 </file>
</xml_diff>